<commit_message>
Updated and Added Engine Proof slides
</commit_message>
<xml_diff>
--- a/PPD/C05_GAM150C_j.gregg_PPD.docx
+++ b/PPD/C05_GAM150C_j.gregg_PPD.docx
@@ -404,8 +404,6 @@
         </w:rPr>
       </w:sdtEndPr>
       <w:sdtContent>
-        <w:bookmarkStart w:id="0" w:name="_GoBack" w:displacedByCustomXml="prev"/>
-        <w:bookmarkEnd w:id="0" w:displacedByCustomXml="prev"/>
         <w:p>
           <w:pPr>
             <w:pStyle w:val="TOCHeading"/>
@@ -2375,12 +2373,12 @@
       <w:pPr>
         <w:pStyle w:val="GDD"/>
       </w:pPr>
-      <w:bookmarkStart w:id="1" w:name="_Toc379815295"/>
+      <w:bookmarkStart w:id="0" w:name="_Toc379815295"/>
       <w:r>
         <w:lastRenderedPageBreak/>
         <w:t>High Concept:</w:t>
       </w:r>
-      <w:bookmarkEnd w:id="1"/>
+      <w:bookmarkEnd w:id="0"/>
     </w:p>
     <w:p>
       <w:pPr>
@@ -2422,14 +2420,14 @@
       <w:pPr>
         <w:pStyle w:val="GDD"/>
       </w:pPr>
-      <w:bookmarkStart w:id="2" w:name="_Toc379815296"/>
+      <w:bookmarkStart w:id="1" w:name="_Toc379815296"/>
       <w:r>
         <w:t>Introduction</w:t>
       </w:r>
       <w:r>
         <w:t>:</w:t>
       </w:r>
-      <w:bookmarkEnd w:id="2"/>
+      <w:bookmarkEnd w:id="1"/>
     </w:p>
     <w:p>
       <w:pPr>
@@ -2695,11 +2693,11 @@
       <w:pPr>
         <w:pStyle w:val="GDD"/>
       </w:pPr>
-      <w:bookmarkStart w:id="3" w:name="_Toc379815297"/>
+      <w:bookmarkStart w:id="2" w:name="_Toc379815297"/>
       <w:r>
         <w:t>Engine Proof:</w:t>
       </w:r>
-      <w:bookmarkEnd w:id="3"/>
+      <w:bookmarkEnd w:id="2"/>
     </w:p>
     <w:p>
       <w:pPr>
@@ -2814,14 +2812,14 @@
             <w:r>
               <w:br w:type="column"/>
             </w:r>
-            <w:bookmarkStart w:id="4" w:name="_Toc379815298"/>
+            <w:bookmarkStart w:id="3" w:name="_Toc379815298"/>
             <w:r>
               <w:rPr>
                 <w:sz w:val="28"/>
               </w:rPr>
               <w:t>Code:</w:t>
             </w:r>
-            <w:bookmarkEnd w:id="4"/>
+            <w:bookmarkEnd w:id="3"/>
           </w:p>
         </w:tc>
       </w:tr>
@@ -2952,7 +2950,13 @@
               <w:rPr>
                 <w:sz w:val="24"/>
               </w:rPr>
-              <w:t>Implementation is finished and only a values need to be tweaked/</w:t>
+              <w:t>Implementation is finished and o</w:t>
+            </w:r>
+            <w:r>
+              <w:rPr>
+                <w:sz w:val="24"/>
+              </w:rPr>
+              <w:t>nly a values need to be tweaked.</w:t>
             </w:r>
           </w:p>
         </w:tc>
@@ -3104,7 +3108,20 @@
               <w:rPr>
                 <w:sz w:val="24"/>
               </w:rPr>
-              <w:t>A Game State Manager and player</w:t>
+              <w:t xml:space="preserve">A </w:t>
+            </w:r>
+            <w:r>
+              <w:rPr>
+                <w:sz w:val="24"/>
+                <w:highlight w:val="yellow"/>
+              </w:rPr>
+              <w:t>Game State Manager</w:t>
+            </w:r>
+            <w:r>
+              <w:rPr>
+                <w:sz w:val="24"/>
+              </w:rPr>
+              <w:t xml:space="preserve"> and player</w:t>
             </w:r>
             <w:r>
               <w:rPr>
@@ -3141,14 +3158,14 @@
             <w:pPr>
               <w:pStyle w:val="Appendixs"/>
             </w:pPr>
-            <w:bookmarkStart w:id="5" w:name="_Toc379815299"/>
+            <w:bookmarkStart w:id="4" w:name="_Toc379815299"/>
             <w:r>
               <w:rPr>
                 <w:sz w:val="28"/>
               </w:rPr>
               <w:t>Tools:</w:t>
             </w:r>
-            <w:bookmarkEnd w:id="5"/>
+            <w:bookmarkEnd w:id="4"/>
           </w:p>
         </w:tc>
       </w:tr>
@@ -3161,11 +3178,13 @@
             <w:pPr>
               <w:rPr>
                 <w:sz w:val="24"/>
-              </w:rPr>
-            </w:pPr>
-            <w:r>
-              <w:rPr>
-                <w:sz w:val="24"/>
+                <w:highlight w:val="yellow"/>
+              </w:rPr>
+            </w:pPr>
+            <w:r>
+              <w:rPr>
+                <w:sz w:val="24"/>
+                <w:highlight w:val="yellow"/>
               </w:rPr>
               <w:t>Art Pipeline:</w:t>
             </w:r>
@@ -3179,13 +3198,15 @@
             <w:pPr>
               <w:rPr>
                 <w:sz w:val="24"/>
-              </w:rPr>
-            </w:pPr>
-            <w:r>
-              <w:rPr>
-                <w:sz w:val="24"/>
-              </w:rPr>
-              <w:t>Engine has the ability to import art through a wrapper around Alpha Engine’s own Open GL wrapper.</w:t>
+                <w:highlight w:val="yellow"/>
+              </w:rPr>
+            </w:pPr>
+            <w:r>
+              <w:rPr>
+                <w:sz w:val="24"/>
+                <w:highlight w:val="yellow"/>
+              </w:rPr>
+              <w:t>Engine has a simple and robust way to pass art assets into Alpha Engine to draw it on the screen.</w:t>
             </w:r>
           </w:p>
         </w:tc>
@@ -3261,7 +3282,44 @@
               <w:rPr>
                 <w:sz w:val="24"/>
               </w:rPr>
-              <w:t>Printing to console in Visual Studio. Using a Visual Studio plug-in to detect memory leaks. Debug boxes for collision have been implemented.</w:t>
+              <w:t xml:space="preserve">Printing to </w:t>
+            </w:r>
+            <w:r>
+              <w:rPr>
+                <w:sz w:val="24"/>
+              </w:rPr>
+              <w:t>console</w:t>
+            </w:r>
+            <w:r>
+              <w:rPr>
+                <w:sz w:val="24"/>
+              </w:rPr>
+              <w:t>.</w:t>
+            </w:r>
+            <w:r>
+              <w:rPr>
+                <w:sz w:val="24"/>
+              </w:rPr>
+              <w:t xml:space="preserve"> </w:t>
+            </w:r>
+            <w:r>
+              <w:rPr>
+                <w:sz w:val="24"/>
+                <w:highlight w:val="yellow"/>
+              </w:rPr>
+              <w:t>Using break points in Visual Studio</w:t>
+            </w:r>
+            <w:r>
+              <w:rPr>
+                <w:sz w:val="24"/>
+              </w:rPr>
+              <w:t>.</w:t>
+            </w:r>
+            <w:r>
+              <w:rPr>
+                <w:sz w:val="24"/>
+              </w:rPr>
+              <w:t xml:space="preserve"> Using a Visual Studio plug-in to detect memory leaks. Debug boxes for collision have been implemented.</w:t>
             </w:r>
           </w:p>
         </w:tc>
@@ -3292,14 +3350,14 @@
             <w:pPr>
               <w:pStyle w:val="Appendixs"/>
             </w:pPr>
-            <w:bookmarkStart w:id="6" w:name="_Toc379815300"/>
+            <w:bookmarkStart w:id="5" w:name="_Toc379815300"/>
             <w:r>
               <w:rPr>
                 <w:sz w:val="28"/>
               </w:rPr>
               <w:t>Content:</w:t>
             </w:r>
-            <w:bookmarkEnd w:id="6"/>
+            <w:bookmarkEnd w:id="5"/>
           </w:p>
         </w:tc>
       </w:tr>
@@ -3336,7 +3394,26 @@
               <w:rPr>
                 <w:sz w:val="24"/>
               </w:rPr>
-              <w:t>Single player art is done including animation. Text style is finished as well as team and game logo.</w:t>
+              <w:t>P</w:t>
+            </w:r>
+            <w:r>
+              <w:rPr>
+                <w:sz w:val="24"/>
+              </w:rPr>
+              <w:t>layer art is done including animation. Text style is finished as well as team and game logo.</w:t>
+            </w:r>
+            <w:r>
+              <w:rPr>
+                <w:sz w:val="24"/>
+              </w:rPr>
+              <w:t xml:space="preserve"> </w:t>
+            </w:r>
+            <w:r>
+              <w:rPr>
+                <w:sz w:val="24"/>
+                <w:highlight w:val="yellow"/>
+              </w:rPr>
+              <w:t>Tutorial art is also finished.</w:t>
             </w:r>
           </w:p>
         </w:tc>
@@ -3487,8 +3564,36 @@
             <w:r>
               <w:rPr>
                 <w:sz w:val="24"/>
-              </w:rPr>
-              <w:t>Sprites, Collectables, and Platforms are finished. The player and sounds still need tweaking. Weapons are in testing and the enemy currently only have placeholder data.</w:t>
+                <w:highlight w:val="yellow"/>
+              </w:rPr>
+              <w:t>Sprites, Collectables</w:t>
+            </w:r>
+            <w:r>
+              <w:rPr>
+                <w:sz w:val="24"/>
+                <w:highlight w:val="yellow"/>
+              </w:rPr>
+              <w:t xml:space="preserve"> (food)</w:t>
+            </w:r>
+            <w:r>
+              <w:rPr>
+                <w:sz w:val="24"/>
+                <w:highlight w:val="yellow"/>
+              </w:rPr>
+              <w:t xml:space="preserve">, and Platforms are finished. The player and sounds still need tweaking. Weapons are in testing and the enemy </w:t>
+            </w:r>
+            <w:r>
+              <w:rPr>
+                <w:sz w:val="24"/>
+                <w:highlight w:val="yellow"/>
+              </w:rPr>
+              <w:t>object structure has been created</w:t>
+            </w:r>
+            <w:r>
+              <w:rPr>
+                <w:sz w:val="24"/>
+              </w:rPr>
+              <w:t>.</w:t>
             </w:r>
           </w:p>
         </w:tc>
@@ -3519,14 +3624,14 @@
             <w:pPr>
               <w:pStyle w:val="Appendixs"/>
             </w:pPr>
-            <w:bookmarkStart w:id="7" w:name="_Toc379815301"/>
+            <w:bookmarkStart w:id="6" w:name="_Toc379815301"/>
             <w:r>
               <w:rPr>
                 <w:sz w:val="28"/>
               </w:rPr>
               <w:t>Finishing:</w:t>
             </w:r>
-            <w:bookmarkEnd w:id="7"/>
+            <w:bookmarkEnd w:id="6"/>
           </w:p>
         </w:tc>
       </w:tr>
@@ -3619,7 +3724,7 @@
       <w:r>
         <w:br w:type="column"/>
       </w:r>
-      <w:bookmarkStart w:id="8" w:name="_Toc379815302"/>
+      <w:bookmarkStart w:id="7" w:name="_Toc379815302"/>
       <w:r>
         <w:rPr>
           <w:color w:val="FF0000"/>
@@ -3627,7 +3732,7 @@
         <w:lastRenderedPageBreak/>
         <w:t>Alpha:</w:t>
       </w:r>
-      <w:bookmarkEnd w:id="8"/>
+      <w:bookmarkEnd w:id="7"/>
     </w:p>
     <w:p>
       <w:pPr>
@@ -3784,14 +3889,14 @@
             <w:pPr>
               <w:pStyle w:val="Appendixs"/>
             </w:pPr>
-            <w:bookmarkStart w:id="9" w:name="_Toc379815303"/>
+            <w:bookmarkStart w:id="8" w:name="_Toc379815303"/>
             <w:r>
               <w:rPr>
                 <w:sz w:val="28"/>
               </w:rPr>
               <w:t>Code:</w:t>
             </w:r>
-            <w:bookmarkEnd w:id="9"/>
+            <w:bookmarkEnd w:id="8"/>
           </w:p>
         </w:tc>
       </w:tr>
@@ -4029,7 +4134,22 @@
                 <w:color w:val="FF0000"/>
                 <w:sz w:val="24"/>
               </w:rPr>
-              <w:t>Implemented using Windows.h API.</w:t>
+              <w:t xml:space="preserve">Implemented using </w:t>
+            </w:r>
+            <w:r>
+              <w:rPr>
+                <w:color w:val="FF0000"/>
+                <w:sz w:val="24"/>
+                <w:highlight w:val="yellow"/>
+              </w:rPr>
+              <w:t>Windows</w:t>
+            </w:r>
+            <w:r>
+              <w:rPr>
+                <w:color w:val="FF0000"/>
+                <w:sz w:val="24"/>
+              </w:rPr>
+              <w:t xml:space="preserve"> API.</w:t>
             </w:r>
           </w:p>
         </w:tc>
@@ -4067,7 +4187,20 @@
               <w:rPr>
                 <w:sz w:val="24"/>
               </w:rPr>
-              <w:t>Code for HUD and basic menu functionalities has been implemented.</w:t>
+              <w:t xml:space="preserve">Code for </w:t>
+            </w:r>
+            <w:r>
+              <w:rPr>
+                <w:sz w:val="24"/>
+                <w:highlight w:val="yellow"/>
+              </w:rPr>
+              <w:t>HUD and menu functionalities</w:t>
+            </w:r>
+            <w:r>
+              <w:rPr>
+                <w:sz w:val="24"/>
+              </w:rPr>
+              <w:t xml:space="preserve"> has been implemented.</w:t>
             </w:r>
           </w:p>
         </w:tc>
@@ -4147,14 +4280,14 @@
             <w:pPr>
               <w:pStyle w:val="Appendixs"/>
             </w:pPr>
-            <w:bookmarkStart w:id="10" w:name="_Toc379815304"/>
+            <w:bookmarkStart w:id="9" w:name="_Toc379815304"/>
             <w:r>
               <w:rPr>
                 <w:sz w:val="28"/>
               </w:rPr>
               <w:t>Tools:</w:t>
             </w:r>
-            <w:bookmarkEnd w:id="10"/>
+            <w:bookmarkEnd w:id="9"/>
           </w:p>
         </w:tc>
       </w:tr>
@@ -4325,14 +4458,14 @@
             <w:pPr>
               <w:pStyle w:val="Appendixs"/>
             </w:pPr>
-            <w:bookmarkStart w:id="11" w:name="_Toc379815305"/>
+            <w:bookmarkStart w:id="10" w:name="_Toc379815305"/>
             <w:r>
               <w:rPr>
                 <w:sz w:val="28"/>
               </w:rPr>
               <w:t>Content:</w:t>
             </w:r>
-            <w:bookmarkEnd w:id="11"/>
+            <w:bookmarkEnd w:id="10"/>
           </w:p>
         </w:tc>
       </w:tr>
@@ -4369,14 +4502,48 @@
               <w:rPr>
                 <w:sz w:val="24"/>
               </w:rPr>
-              <w:t xml:space="preserve">Single player art is done including animation </w:t>
+              <w:t>Single player art</w:t>
+            </w:r>
+            <w:r>
+              <w:rPr>
+                <w:sz w:val="24"/>
+              </w:rPr>
+              <w:t xml:space="preserve"> </w:t>
+            </w:r>
+            <w:r>
+              <w:rPr>
+                <w:sz w:val="24"/>
+              </w:rPr>
+              <w:t xml:space="preserve">including </w:t>
+            </w:r>
+            <w:r>
+              <w:rPr>
+                <w:sz w:val="24"/>
+                <w:highlight w:val="yellow"/>
+              </w:rPr>
+              <w:t xml:space="preserve">animation </w:t>
+            </w:r>
+            <w:r>
+              <w:rPr>
+                <w:sz w:val="24"/>
+                <w:highlight w:val="yellow"/>
+              </w:rPr>
+              <w:t xml:space="preserve">is done </w:t>
             </w:r>
             <w:r>
               <w:rPr>
                 <w:color w:val="FF0000"/>
                 <w:sz w:val="24"/>
-              </w:rPr>
-              <w:t>and is polished</w:t>
+                <w:highlight w:val="yellow"/>
+              </w:rPr>
+              <w:t>and</w:t>
+            </w:r>
+            <w:r>
+              <w:rPr>
+                <w:color w:val="FF0000"/>
+                <w:sz w:val="24"/>
+              </w:rPr>
+              <w:t xml:space="preserve"> polished</w:t>
             </w:r>
             <w:r>
               <w:rPr>
@@ -4531,7 +4698,29 @@
                 <w:color w:val="FF0000"/>
                 <w:sz w:val="24"/>
               </w:rPr>
-              <w:t>and the six remaining</w:t>
+              <w:t>and the six</w:t>
+            </w:r>
+            <w:r>
+              <w:rPr>
+                <w:color w:val="FF0000"/>
+                <w:sz w:val="24"/>
+              </w:rPr>
+              <w:t xml:space="preserve"> of </w:t>
+            </w:r>
+            <w:r>
+              <w:rPr>
+                <w:color w:val="FF0000"/>
+                <w:sz w:val="24"/>
+                <w:highlight w:val="yellow"/>
+              </w:rPr>
+              <w:t>thirteen</w:t>
+            </w:r>
+            <w:r>
+              <w:rPr>
+                <w:color w:val="FF0000"/>
+                <w:sz w:val="24"/>
+              </w:rPr>
+              <w:t xml:space="preserve"> remaining</w:t>
             </w:r>
             <w:r>
               <w:rPr>
@@ -4601,7 +4790,20 @@
               <w:rPr>
                 <w:sz w:val="24"/>
               </w:rPr>
-              <w:t xml:space="preserve">. The player still needs tweaking. </w:t>
+              <w:t xml:space="preserve">. The player </w:t>
+            </w:r>
+            <w:r>
+              <w:rPr>
+                <w:sz w:val="24"/>
+                <w:highlight w:val="yellow"/>
+              </w:rPr>
+              <w:t>is being polished</w:t>
+            </w:r>
+            <w:r>
+              <w:rPr>
+                <w:sz w:val="24"/>
+              </w:rPr>
+              <w:t xml:space="preserve">. </w:t>
             </w:r>
             <w:r>
               <w:rPr>
@@ -4643,14 +4845,14 @@
             <w:pPr>
               <w:pStyle w:val="Appendixs"/>
             </w:pPr>
-            <w:bookmarkStart w:id="12" w:name="_Toc379815306"/>
+            <w:bookmarkStart w:id="11" w:name="_Toc379815306"/>
             <w:r>
               <w:rPr>
                 <w:sz w:val="28"/>
               </w:rPr>
               <w:t>Finishing:</w:t>
             </w:r>
-            <w:bookmarkEnd w:id="12"/>
+            <w:bookmarkEnd w:id="11"/>
           </w:p>
         </w:tc>
       </w:tr>
@@ -4709,7 +4911,22 @@
                 <w:color w:val="FF0000"/>
                 <w:sz w:val="24"/>
               </w:rPr>
-              <w:t>and easy to add and replace elements.</w:t>
+              <w:t>a</w:t>
+            </w:r>
+            <w:r>
+              <w:rPr>
+                <w:color w:val="FF0000"/>
+                <w:sz w:val="24"/>
+                <w:highlight w:val="yellow"/>
+              </w:rPr>
+              <w:t>nd easy to add and replace elements.</w:t>
+            </w:r>
+            <w:r>
+              <w:rPr>
+                <w:color w:val="FF0000"/>
+                <w:sz w:val="24"/>
+              </w:rPr>
+              <w:t xml:space="preserve"> – Put this in EP.</w:t>
             </w:r>
           </w:p>
         </w:tc>
@@ -4755,7 +4972,22 @@
                 <w:color w:val="FF0000"/>
                 <w:sz w:val="24"/>
               </w:rPr>
-              <w:t>Controls and UI should be finished.</w:t>
+              <w:t xml:space="preserve">Controls and UI </w:t>
+            </w:r>
+            <w:r>
+              <w:rPr>
+                <w:color w:val="FF0000"/>
+                <w:sz w:val="24"/>
+                <w:highlight w:val="yellow"/>
+              </w:rPr>
+              <w:t>will</w:t>
+            </w:r>
+            <w:r>
+              <w:rPr>
+                <w:color w:val="FF0000"/>
+                <w:sz w:val="24"/>
+              </w:rPr>
+              <w:t xml:space="preserve"> be finished.</w:t>
             </w:r>
           </w:p>
         </w:tc>
@@ -4777,14 +5009,14 @@
           <w:color w:val="0070C0"/>
         </w:rPr>
       </w:pPr>
-      <w:bookmarkStart w:id="13" w:name="_Toc379815307"/>
+      <w:bookmarkStart w:id="12" w:name="_Toc379815307"/>
       <w:r>
         <w:rPr>
           <w:color w:val="0070C0"/>
         </w:rPr>
         <w:t>Beta:</w:t>
       </w:r>
-      <w:bookmarkEnd w:id="13"/>
+      <w:bookmarkEnd w:id="12"/>
     </w:p>
     <w:p>
       <w:pPr>
@@ -4930,14 +5162,14 @@
             <w:r>
               <w:br w:type="column"/>
             </w:r>
-            <w:bookmarkStart w:id="14" w:name="_Toc379815308"/>
+            <w:bookmarkStart w:id="13" w:name="_Toc379815308"/>
             <w:r>
               <w:rPr>
                 <w:sz w:val="28"/>
               </w:rPr>
               <w:t>Code:</w:t>
             </w:r>
-            <w:bookmarkEnd w:id="14"/>
+            <w:bookmarkEnd w:id="13"/>
           </w:p>
         </w:tc>
       </w:tr>
@@ -5126,7 +5358,21 @@
               <w:rPr>
                 <w:sz w:val="24"/>
               </w:rPr>
-              <w:t>Implemented using Windows.h API.</w:t>
+              <w:t xml:space="preserve">Implemented using </w:t>
+            </w:r>
+            <w:proofErr w:type="spellStart"/>
+            <w:r>
+              <w:rPr>
+                <w:sz w:val="24"/>
+              </w:rPr>
+              <w:t>Windows.h</w:t>
+            </w:r>
+            <w:proofErr w:type="spellEnd"/>
+            <w:r>
+              <w:rPr>
+                <w:sz w:val="24"/>
+              </w:rPr>
+              <w:t xml:space="preserve"> API.</w:t>
             </w:r>
           </w:p>
         </w:tc>
@@ -5251,14 +5497,14 @@
             <w:pPr>
               <w:pStyle w:val="Appendixs"/>
             </w:pPr>
-            <w:bookmarkStart w:id="15" w:name="_Toc379815309"/>
+            <w:bookmarkStart w:id="14" w:name="_Toc379815309"/>
             <w:r>
               <w:rPr>
                 <w:sz w:val="28"/>
               </w:rPr>
               <w:t>Tools:</w:t>
             </w:r>
-            <w:bookmarkEnd w:id="15"/>
+            <w:bookmarkEnd w:id="14"/>
           </w:p>
         </w:tc>
       </w:tr>
@@ -5408,14 +5654,14 @@
             <w:pPr>
               <w:pStyle w:val="Appendixs"/>
             </w:pPr>
-            <w:bookmarkStart w:id="16" w:name="_Toc379815310"/>
+            <w:bookmarkStart w:id="15" w:name="_Toc379815310"/>
             <w:r>
               <w:rPr>
                 <w:sz w:val="28"/>
               </w:rPr>
               <w:t>Content:</w:t>
             </w:r>
-            <w:bookmarkEnd w:id="16"/>
+            <w:bookmarkEnd w:id="15"/>
           </w:p>
         </w:tc>
       </w:tr>
@@ -5712,14 +5958,14 @@
             <w:pPr>
               <w:pStyle w:val="Appendixs"/>
             </w:pPr>
-            <w:bookmarkStart w:id="17" w:name="_Toc379815311"/>
+            <w:bookmarkStart w:id="16" w:name="_Toc379815311"/>
             <w:r>
               <w:rPr>
                 <w:sz w:val="28"/>
               </w:rPr>
               <w:t>Finishing:</w:t>
             </w:r>
-            <w:bookmarkEnd w:id="17"/>
+            <w:bookmarkEnd w:id="16"/>
           </w:p>
         </w:tc>
       </w:tr>
@@ -5851,14 +6097,14 @@
           <w:color w:val="7030A0"/>
         </w:rPr>
       </w:pPr>
-      <w:bookmarkStart w:id="18" w:name="_Toc379815312"/>
+      <w:bookmarkStart w:id="17" w:name="_Toc379815312"/>
       <w:r>
         <w:rPr>
           <w:color w:val="7030A0"/>
         </w:rPr>
         <w:t>Final:</w:t>
       </w:r>
-      <w:bookmarkEnd w:id="18"/>
+      <w:bookmarkEnd w:id="17"/>
     </w:p>
     <w:p>
       <w:pPr>
@@ -5977,14 +6223,14 @@
             <w:pPr>
               <w:pStyle w:val="Appendixs"/>
             </w:pPr>
-            <w:bookmarkStart w:id="19" w:name="_Toc379815313"/>
+            <w:bookmarkStart w:id="18" w:name="_Toc379815313"/>
             <w:r>
               <w:rPr>
                 <w:sz w:val="28"/>
               </w:rPr>
               <w:t>Code:</w:t>
             </w:r>
-            <w:bookmarkEnd w:id="19"/>
+            <w:bookmarkEnd w:id="18"/>
           </w:p>
         </w:tc>
       </w:tr>
@@ -6187,7 +6433,21 @@
               <w:rPr>
                 <w:sz w:val="24"/>
               </w:rPr>
-              <w:t>Implemented using Windows.h API.</w:t>
+              <w:t xml:space="preserve">Implemented using </w:t>
+            </w:r>
+            <w:proofErr w:type="spellStart"/>
+            <w:r>
+              <w:rPr>
+                <w:sz w:val="24"/>
+              </w:rPr>
+              <w:t>Windows.h</w:t>
+            </w:r>
+            <w:proofErr w:type="spellEnd"/>
+            <w:r>
+              <w:rPr>
+                <w:sz w:val="24"/>
+              </w:rPr>
+              <w:t xml:space="preserve"> API.</w:t>
             </w:r>
           </w:p>
         </w:tc>
@@ -6320,14 +6580,14 @@
             <w:pPr>
               <w:pStyle w:val="Appendixs"/>
             </w:pPr>
-            <w:bookmarkStart w:id="20" w:name="_Toc379815314"/>
+            <w:bookmarkStart w:id="19" w:name="_Toc379815314"/>
             <w:r>
               <w:rPr>
                 <w:sz w:val="28"/>
               </w:rPr>
               <w:t>Tools:</w:t>
             </w:r>
-            <w:bookmarkEnd w:id="20"/>
+            <w:bookmarkEnd w:id="19"/>
           </w:p>
         </w:tc>
       </w:tr>
@@ -6417,7 +6677,21 @@
                 <w:color w:val="7030A0"/>
                 <w:sz w:val="24"/>
               </w:rPr>
-              <w:t>An installer will be finished.</w:t>
+              <w:t xml:space="preserve">An installer will be </w:t>
+            </w:r>
+            <w:r>
+              <w:rPr>
+                <w:color w:val="7030A0"/>
+                <w:sz w:val="24"/>
+              </w:rPr>
+              <w:t>created</w:t>
+            </w:r>
+            <w:r>
+              <w:rPr>
+                <w:color w:val="7030A0"/>
+                <w:sz w:val="24"/>
+              </w:rPr>
+              <w:t>.</w:t>
             </w:r>
           </w:p>
         </w:tc>
@@ -6509,14 +6783,14 @@
             <w:pPr>
               <w:pStyle w:val="Appendixs"/>
             </w:pPr>
-            <w:bookmarkStart w:id="21" w:name="_Toc379815315"/>
+            <w:bookmarkStart w:id="20" w:name="_Toc379815315"/>
             <w:r>
               <w:rPr>
                 <w:sz w:val="28"/>
               </w:rPr>
               <w:t>Content:</w:t>
             </w:r>
-            <w:bookmarkEnd w:id="21"/>
+            <w:bookmarkEnd w:id="20"/>
           </w:p>
         </w:tc>
       </w:tr>
@@ -6568,6 +6842,13 @@
                 <w:sz w:val="24"/>
               </w:rPr>
               <w:t>Three additional character designs will be added so player can pick which design to choose in a character select menu. Menu art will be done as well as art required for marketing tools (box art).</w:t>
+            </w:r>
+            <w:r>
+              <w:rPr>
+                <w:color w:val="7030A0"/>
+                <w:sz w:val="24"/>
+              </w:rPr>
+              <w:t xml:space="preserve"> Trailer video to be finished.</w:t>
             </w:r>
           </w:p>
         </w:tc>
@@ -6783,14 +7064,14 @@
             <w:pPr>
               <w:pStyle w:val="Appendixs"/>
             </w:pPr>
-            <w:bookmarkStart w:id="22" w:name="_Toc379815316"/>
+            <w:bookmarkStart w:id="21" w:name="_Toc379815316"/>
             <w:r>
               <w:rPr>
                 <w:sz w:val="28"/>
               </w:rPr>
               <w:t>Finishing:</w:t>
             </w:r>
-            <w:bookmarkEnd w:id="22"/>
+            <w:bookmarkEnd w:id="21"/>
           </w:p>
         </w:tc>
       </w:tr>
@@ -6884,6 +7165,8 @@
           <w:szCs w:val="24"/>
         </w:rPr>
       </w:pPr>
+      <w:bookmarkStart w:id="22" w:name="_GoBack"/>
+      <w:bookmarkEnd w:id="22"/>
     </w:p>
     <w:sectPr>
       <w:headerReference w:type="default" r:id="rId10"/>
@@ -7013,7 +7296,7 @@
       <w:rPr>
         <w:noProof/>
       </w:rPr>
-      <w:t>8</w:t>
+      <w:t>2</w:t>
     </w:r>
     <w:r>
       <w:rPr>
@@ -8746,7 +9029,7 @@
 </file>
 
 <file path=customXml/itemProps1.xml><?xml version="1.0" encoding="utf-8"?>
-<ds:datastoreItem xmlns:ds="http://schemas.openxmlformats.org/officeDocument/2006/customXml" ds:itemID="{6C24D692-9DA2-4AFB-BA60-B8F33E990D5A}">
+<ds:datastoreItem xmlns:ds="http://schemas.openxmlformats.org/officeDocument/2006/customXml" ds:itemID="{C6DE7CEC-A242-4EFD-ADC1-5E8D59351233}">
   <ds:schemaRefs>
     <ds:schemaRef ds:uri="http://schemas.openxmlformats.org/officeDocument/2006/bibliography"/>
   </ds:schemaRefs>

</xml_diff>

<commit_message>
finalized PDD changed interface slide
</commit_message>
<xml_diff>
--- a/PPD/C05_GAM150C_j.gregg_PPD.docx
+++ b/PPD/C05_GAM150C_j.gregg_PPD.docx
@@ -436,8 +436,8 @@
             </w:tabs>
             <w:rPr>
               <w:noProof/>
-              <w:sz w:val="24"/>
-              <w:szCs w:val="24"/>
+              <w:sz w:val="22"/>
+              <w:szCs w:val="22"/>
             </w:rPr>
           </w:pPr>
           <w:r>
@@ -461,13 +461,11 @@
             </w:rPr>
             <w:fldChar w:fldCharType="separate"/>
           </w:r>
-          <w:hyperlink w:anchor="_Toc379815295" w:history="1">
+          <w:hyperlink w:anchor="_Toc380102864" w:history="1">
             <w:r>
               <w:rPr>
                 <w:rStyle w:val="Hyperlink"/>
                 <w:noProof/>
-                <w:sz w:val="24"/>
-                <w:szCs w:val="24"/>
               </w:rPr>
               <w:t>High Concept:</w:t>
             </w:r>
@@ -475,8 +473,6 @@
               <w:rPr>
                 <w:noProof/>
                 <w:webHidden/>
-                <w:sz w:val="24"/>
-                <w:szCs w:val="24"/>
               </w:rPr>
               <w:tab/>
             </w:r>
@@ -484,8 +480,6 @@
               <w:rPr>
                 <w:noProof/>
                 <w:webHidden/>
-                <w:sz w:val="24"/>
-                <w:szCs w:val="24"/>
               </w:rPr>
               <w:fldChar w:fldCharType="begin"/>
             </w:r>
@@ -493,25 +487,19 @@
               <w:rPr>
                 <w:noProof/>
                 <w:webHidden/>
-                <w:sz w:val="24"/>
-                <w:szCs w:val="24"/>
-              </w:rPr>
-              <w:instrText xml:space="preserve"> PAGEREF _Toc379815295 \h </w:instrText>
-            </w:r>
-            <w:r>
-              <w:rPr>
-                <w:noProof/>
-                <w:webHidden/>
-                <w:sz w:val="24"/>
-                <w:szCs w:val="24"/>
-              </w:rPr>
-            </w:r>
-            <w:r>
-              <w:rPr>
-                <w:noProof/>
-                <w:webHidden/>
-                <w:sz w:val="24"/>
-                <w:szCs w:val="24"/>
+              </w:rPr>
+              <w:instrText xml:space="preserve"> PAGEREF _Toc380102864 \h </w:instrText>
+            </w:r>
+            <w:r>
+              <w:rPr>
+                <w:noProof/>
+                <w:webHidden/>
+              </w:rPr>
+            </w:r>
+            <w:r>
+              <w:rPr>
+                <w:noProof/>
+                <w:webHidden/>
               </w:rPr>
               <w:fldChar w:fldCharType="separate"/>
             </w:r>
@@ -519,8 +507,6 @@
               <w:rPr>
                 <w:noProof/>
                 <w:webHidden/>
-                <w:sz w:val="24"/>
-                <w:szCs w:val="24"/>
               </w:rPr>
               <w:t>2</w:t>
             </w:r>
@@ -528,8 +514,6 @@
               <w:rPr>
                 <w:noProof/>
                 <w:webHidden/>
-                <w:sz w:val="24"/>
-                <w:szCs w:val="24"/>
               </w:rPr>
               <w:fldChar w:fldCharType="end"/>
             </w:r>
@@ -543,17 +527,15 @@
             </w:tabs>
             <w:rPr>
               <w:noProof/>
-              <w:sz w:val="24"/>
-              <w:szCs w:val="24"/>
+              <w:sz w:val="22"/>
+              <w:szCs w:val="22"/>
             </w:rPr>
           </w:pPr>
-          <w:hyperlink w:anchor="_Toc379815296" w:history="1">
+          <w:hyperlink w:anchor="_Toc380102865" w:history="1">
             <w:r>
               <w:rPr>
                 <w:rStyle w:val="Hyperlink"/>
                 <w:noProof/>
-                <w:sz w:val="24"/>
-                <w:szCs w:val="24"/>
               </w:rPr>
               <w:t>Introduction:</w:t>
             </w:r>
@@ -561,8 +543,6 @@
               <w:rPr>
                 <w:noProof/>
                 <w:webHidden/>
-                <w:sz w:val="24"/>
-                <w:szCs w:val="24"/>
               </w:rPr>
               <w:tab/>
             </w:r>
@@ -570,8 +550,6 @@
               <w:rPr>
                 <w:noProof/>
                 <w:webHidden/>
-                <w:sz w:val="24"/>
-                <w:szCs w:val="24"/>
               </w:rPr>
               <w:fldChar w:fldCharType="begin"/>
             </w:r>
@@ -579,25 +557,19 @@
               <w:rPr>
                 <w:noProof/>
                 <w:webHidden/>
-                <w:sz w:val="24"/>
-                <w:szCs w:val="24"/>
-              </w:rPr>
-              <w:instrText xml:space="preserve"> PAGEREF _Toc379815296 \h </w:instrText>
-            </w:r>
-            <w:r>
-              <w:rPr>
-                <w:noProof/>
-                <w:webHidden/>
-                <w:sz w:val="24"/>
-                <w:szCs w:val="24"/>
-              </w:rPr>
-            </w:r>
-            <w:r>
-              <w:rPr>
-                <w:noProof/>
-                <w:webHidden/>
-                <w:sz w:val="24"/>
-                <w:szCs w:val="24"/>
+              </w:rPr>
+              <w:instrText xml:space="preserve"> PAGEREF _Toc380102865 \h </w:instrText>
+            </w:r>
+            <w:r>
+              <w:rPr>
+                <w:noProof/>
+                <w:webHidden/>
+              </w:rPr>
+            </w:r>
+            <w:r>
+              <w:rPr>
+                <w:noProof/>
+                <w:webHidden/>
               </w:rPr>
               <w:fldChar w:fldCharType="separate"/>
             </w:r>
@@ -605,8 +577,6 @@
               <w:rPr>
                 <w:noProof/>
                 <w:webHidden/>
-                <w:sz w:val="24"/>
-                <w:szCs w:val="24"/>
               </w:rPr>
               <w:t>2</w:t>
             </w:r>
@@ -614,8 +584,6 @@
               <w:rPr>
                 <w:noProof/>
                 <w:webHidden/>
-                <w:sz w:val="24"/>
-                <w:szCs w:val="24"/>
               </w:rPr>
               <w:fldChar w:fldCharType="end"/>
             </w:r>
@@ -629,17 +597,15 @@
             </w:tabs>
             <w:rPr>
               <w:noProof/>
-              <w:sz w:val="24"/>
-              <w:szCs w:val="24"/>
+              <w:sz w:val="22"/>
+              <w:szCs w:val="22"/>
             </w:rPr>
           </w:pPr>
-          <w:hyperlink w:anchor="_Toc379815297" w:history="1">
+          <w:hyperlink w:anchor="_Toc380102866" w:history="1">
             <w:r>
               <w:rPr>
                 <w:rStyle w:val="Hyperlink"/>
                 <w:noProof/>
-                <w:sz w:val="24"/>
-                <w:szCs w:val="24"/>
               </w:rPr>
               <w:t>Engine Proof:</w:t>
             </w:r>
@@ -647,8 +613,6 @@
               <w:rPr>
                 <w:noProof/>
                 <w:webHidden/>
-                <w:sz w:val="24"/>
-                <w:szCs w:val="24"/>
               </w:rPr>
               <w:tab/>
             </w:r>
@@ -656,8 +620,6 @@
               <w:rPr>
                 <w:noProof/>
                 <w:webHidden/>
-                <w:sz w:val="24"/>
-                <w:szCs w:val="24"/>
               </w:rPr>
               <w:fldChar w:fldCharType="begin"/>
             </w:r>
@@ -665,25 +627,19 @@
               <w:rPr>
                 <w:noProof/>
                 <w:webHidden/>
-                <w:sz w:val="24"/>
-                <w:szCs w:val="24"/>
-              </w:rPr>
-              <w:instrText xml:space="preserve"> PAGEREF _Toc379815297 \h </w:instrText>
-            </w:r>
-            <w:r>
-              <w:rPr>
-                <w:noProof/>
-                <w:webHidden/>
-                <w:sz w:val="24"/>
-                <w:szCs w:val="24"/>
-              </w:rPr>
-            </w:r>
-            <w:r>
-              <w:rPr>
-                <w:noProof/>
-                <w:webHidden/>
-                <w:sz w:val="24"/>
-                <w:szCs w:val="24"/>
+              </w:rPr>
+              <w:instrText xml:space="preserve"> PAGEREF _Toc380102866 \h </w:instrText>
+            </w:r>
+            <w:r>
+              <w:rPr>
+                <w:noProof/>
+                <w:webHidden/>
+              </w:rPr>
+            </w:r>
+            <w:r>
+              <w:rPr>
+                <w:noProof/>
+                <w:webHidden/>
               </w:rPr>
               <w:fldChar w:fldCharType="separate"/>
             </w:r>
@@ -691,8 +647,6 @@
               <w:rPr>
                 <w:noProof/>
                 <w:webHidden/>
-                <w:sz w:val="24"/>
-                <w:szCs w:val="24"/>
               </w:rPr>
               <w:t>2</w:t>
             </w:r>
@@ -700,8 +654,6 @@
               <w:rPr>
                 <w:noProof/>
                 <w:webHidden/>
-                <w:sz w:val="24"/>
-                <w:szCs w:val="24"/>
               </w:rPr>
               <w:fldChar w:fldCharType="end"/>
             </w:r>
@@ -715,17 +667,15 @@
             </w:tabs>
             <w:rPr>
               <w:noProof/>
-              <w:sz w:val="24"/>
-              <w:szCs w:val="24"/>
+              <w:sz w:val="22"/>
+              <w:szCs w:val="22"/>
             </w:rPr>
           </w:pPr>
-          <w:hyperlink w:anchor="_Toc379815298" w:history="1">
+          <w:hyperlink w:anchor="_Toc380102867" w:history="1">
             <w:r>
               <w:rPr>
                 <w:rStyle w:val="Hyperlink"/>
                 <w:noProof/>
-                <w:sz w:val="24"/>
-                <w:szCs w:val="24"/>
               </w:rPr>
               <w:t>Code:</w:t>
             </w:r>
@@ -733,8 +683,6 @@
               <w:rPr>
                 <w:noProof/>
                 <w:webHidden/>
-                <w:sz w:val="24"/>
-                <w:szCs w:val="24"/>
               </w:rPr>
               <w:tab/>
             </w:r>
@@ -742,8 +690,6 @@
               <w:rPr>
                 <w:noProof/>
                 <w:webHidden/>
-                <w:sz w:val="24"/>
-                <w:szCs w:val="24"/>
               </w:rPr>
               <w:fldChar w:fldCharType="begin"/>
             </w:r>
@@ -751,25 +697,19 @@
               <w:rPr>
                 <w:noProof/>
                 <w:webHidden/>
-                <w:sz w:val="24"/>
-                <w:szCs w:val="24"/>
-              </w:rPr>
-              <w:instrText xml:space="preserve"> PAGEREF _Toc379815298 \h </w:instrText>
-            </w:r>
-            <w:r>
-              <w:rPr>
-                <w:noProof/>
-                <w:webHidden/>
-                <w:sz w:val="24"/>
-                <w:szCs w:val="24"/>
-              </w:rPr>
-            </w:r>
-            <w:r>
-              <w:rPr>
-                <w:noProof/>
-                <w:webHidden/>
-                <w:sz w:val="24"/>
-                <w:szCs w:val="24"/>
+              </w:rPr>
+              <w:instrText xml:space="preserve"> PAGEREF _Toc380102867 \h </w:instrText>
+            </w:r>
+            <w:r>
+              <w:rPr>
+                <w:noProof/>
+                <w:webHidden/>
+              </w:rPr>
+            </w:r>
+            <w:r>
+              <w:rPr>
+                <w:noProof/>
+                <w:webHidden/>
               </w:rPr>
               <w:fldChar w:fldCharType="separate"/>
             </w:r>
@@ -777,8 +717,6 @@
               <w:rPr>
                 <w:noProof/>
                 <w:webHidden/>
-                <w:sz w:val="24"/>
-                <w:szCs w:val="24"/>
               </w:rPr>
               <w:t>3</w:t>
             </w:r>
@@ -786,8 +724,6 @@
               <w:rPr>
                 <w:noProof/>
                 <w:webHidden/>
-                <w:sz w:val="24"/>
-                <w:szCs w:val="24"/>
               </w:rPr>
               <w:fldChar w:fldCharType="end"/>
             </w:r>
@@ -801,17 +737,15 @@
             </w:tabs>
             <w:rPr>
               <w:noProof/>
-              <w:sz w:val="24"/>
-              <w:szCs w:val="24"/>
+              <w:sz w:val="22"/>
+              <w:szCs w:val="22"/>
             </w:rPr>
           </w:pPr>
-          <w:hyperlink w:anchor="_Toc379815299" w:history="1">
+          <w:hyperlink w:anchor="_Toc380102868" w:history="1">
             <w:r>
               <w:rPr>
                 <w:rStyle w:val="Hyperlink"/>
                 <w:noProof/>
-                <w:sz w:val="24"/>
-                <w:szCs w:val="24"/>
               </w:rPr>
               <w:t>Tools:</w:t>
             </w:r>
@@ -819,8 +753,6 @@
               <w:rPr>
                 <w:noProof/>
                 <w:webHidden/>
-                <w:sz w:val="24"/>
-                <w:szCs w:val="24"/>
               </w:rPr>
               <w:tab/>
             </w:r>
@@ -828,8 +760,6 @@
               <w:rPr>
                 <w:noProof/>
                 <w:webHidden/>
-                <w:sz w:val="24"/>
-                <w:szCs w:val="24"/>
               </w:rPr>
               <w:fldChar w:fldCharType="begin"/>
             </w:r>
@@ -837,25 +767,19 @@
               <w:rPr>
                 <w:noProof/>
                 <w:webHidden/>
-                <w:sz w:val="24"/>
-                <w:szCs w:val="24"/>
-              </w:rPr>
-              <w:instrText xml:space="preserve"> PAGEREF _Toc379815299 \h </w:instrText>
-            </w:r>
-            <w:r>
-              <w:rPr>
-                <w:noProof/>
-                <w:webHidden/>
-                <w:sz w:val="24"/>
-                <w:szCs w:val="24"/>
-              </w:rPr>
-            </w:r>
-            <w:r>
-              <w:rPr>
-                <w:noProof/>
-                <w:webHidden/>
-                <w:sz w:val="24"/>
-                <w:szCs w:val="24"/>
+              </w:rPr>
+              <w:instrText xml:space="preserve"> PAGEREF _Toc380102868 \h </w:instrText>
+            </w:r>
+            <w:r>
+              <w:rPr>
+                <w:noProof/>
+                <w:webHidden/>
+              </w:rPr>
+            </w:r>
+            <w:r>
+              <w:rPr>
+                <w:noProof/>
+                <w:webHidden/>
               </w:rPr>
               <w:fldChar w:fldCharType="separate"/>
             </w:r>
@@ -863,8 +787,6 @@
               <w:rPr>
                 <w:noProof/>
                 <w:webHidden/>
-                <w:sz w:val="24"/>
-                <w:szCs w:val="24"/>
               </w:rPr>
               <w:t>3</w:t>
             </w:r>
@@ -872,8 +794,6 @@
               <w:rPr>
                 <w:noProof/>
                 <w:webHidden/>
-                <w:sz w:val="24"/>
-                <w:szCs w:val="24"/>
               </w:rPr>
               <w:fldChar w:fldCharType="end"/>
             </w:r>
@@ -887,17 +807,15 @@
             </w:tabs>
             <w:rPr>
               <w:noProof/>
-              <w:sz w:val="24"/>
-              <w:szCs w:val="24"/>
+              <w:sz w:val="22"/>
+              <w:szCs w:val="22"/>
             </w:rPr>
           </w:pPr>
-          <w:hyperlink w:anchor="_Toc379815300" w:history="1">
+          <w:hyperlink w:anchor="_Toc380102869" w:history="1">
             <w:r>
               <w:rPr>
                 <w:rStyle w:val="Hyperlink"/>
                 <w:noProof/>
-                <w:sz w:val="24"/>
-                <w:szCs w:val="24"/>
               </w:rPr>
               <w:t>Content:</w:t>
             </w:r>
@@ -905,8 +823,6 @@
               <w:rPr>
                 <w:noProof/>
                 <w:webHidden/>
-                <w:sz w:val="24"/>
-                <w:szCs w:val="24"/>
               </w:rPr>
               <w:tab/>
             </w:r>
@@ -914,8 +830,6 @@
               <w:rPr>
                 <w:noProof/>
                 <w:webHidden/>
-                <w:sz w:val="24"/>
-                <w:szCs w:val="24"/>
               </w:rPr>
               <w:fldChar w:fldCharType="begin"/>
             </w:r>
@@ -923,25 +837,19 @@
               <w:rPr>
                 <w:noProof/>
                 <w:webHidden/>
-                <w:sz w:val="24"/>
-                <w:szCs w:val="24"/>
-              </w:rPr>
-              <w:instrText xml:space="preserve"> PAGEREF _Toc379815300 \h </w:instrText>
-            </w:r>
-            <w:r>
-              <w:rPr>
-                <w:noProof/>
-                <w:webHidden/>
-                <w:sz w:val="24"/>
-                <w:szCs w:val="24"/>
-              </w:rPr>
-            </w:r>
-            <w:r>
-              <w:rPr>
-                <w:noProof/>
-                <w:webHidden/>
-                <w:sz w:val="24"/>
-                <w:szCs w:val="24"/>
+              </w:rPr>
+              <w:instrText xml:space="preserve"> PAGEREF _Toc380102869 \h </w:instrText>
+            </w:r>
+            <w:r>
+              <w:rPr>
+                <w:noProof/>
+                <w:webHidden/>
+              </w:rPr>
+            </w:r>
+            <w:r>
+              <w:rPr>
+                <w:noProof/>
+                <w:webHidden/>
               </w:rPr>
               <w:fldChar w:fldCharType="separate"/>
             </w:r>
@@ -949,8 +857,6 @@
               <w:rPr>
                 <w:noProof/>
                 <w:webHidden/>
-                <w:sz w:val="24"/>
-                <w:szCs w:val="24"/>
               </w:rPr>
               <w:t>3</w:t>
             </w:r>
@@ -958,8 +864,6 @@
               <w:rPr>
                 <w:noProof/>
                 <w:webHidden/>
-                <w:sz w:val="24"/>
-                <w:szCs w:val="24"/>
               </w:rPr>
               <w:fldChar w:fldCharType="end"/>
             </w:r>
@@ -973,17 +877,15 @@
             </w:tabs>
             <w:rPr>
               <w:noProof/>
-              <w:sz w:val="24"/>
-              <w:szCs w:val="24"/>
+              <w:sz w:val="22"/>
+              <w:szCs w:val="22"/>
             </w:rPr>
           </w:pPr>
-          <w:hyperlink w:anchor="_Toc379815301" w:history="1">
+          <w:hyperlink w:anchor="_Toc380102870" w:history="1">
             <w:r>
               <w:rPr>
                 <w:rStyle w:val="Hyperlink"/>
                 <w:noProof/>
-                <w:sz w:val="24"/>
-                <w:szCs w:val="24"/>
               </w:rPr>
               <w:t>Finishing:</w:t>
             </w:r>
@@ -991,8 +893,6 @@
               <w:rPr>
                 <w:noProof/>
                 <w:webHidden/>
-                <w:sz w:val="24"/>
-                <w:szCs w:val="24"/>
               </w:rPr>
               <w:tab/>
             </w:r>
@@ -1000,8 +900,6 @@
               <w:rPr>
                 <w:noProof/>
                 <w:webHidden/>
-                <w:sz w:val="24"/>
-                <w:szCs w:val="24"/>
               </w:rPr>
               <w:fldChar w:fldCharType="begin"/>
             </w:r>
@@ -1009,25 +907,19 @@
               <w:rPr>
                 <w:noProof/>
                 <w:webHidden/>
-                <w:sz w:val="24"/>
-                <w:szCs w:val="24"/>
-              </w:rPr>
-              <w:instrText xml:space="preserve"> PAGEREF _Toc379815301 \h </w:instrText>
-            </w:r>
-            <w:r>
-              <w:rPr>
-                <w:noProof/>
-                <w:webHidden/>
-                <w:sz w:val="24"/>
-                <w:szCs w:val="24"/>
-              </w:rPr>
-            </w:r>
-            <w:r>
-              <w:rPr>
-                <w:noProof/>
-                <w:webHidden/>
-                <w:sz w:val="24"/>
-                <w:szCs w:val="24"/>
+              </w:rPr>
+              <w:instrText xml:space="preserve"> PAGEREF _Toc380102870 \h </w:instrText>
+            </w:r>
+            <w:r>
+              <w:rPr>
+                <w:noProof/>
+                <w:webHidden/>
+              </w:rPr>
+            </w:r>
+            <w:r>
+              <w:rPr>
+                <w:noProof/>
+                <w:webHidden/>
               </w:rPr>
               <w:fldChar w:fldCharType="separate"/>
             </w:r>
@@ -1035,8 +927,6 @@
               <w:rPr>
                 <w:noProof/>
                 <w:webHidden/>
-                <w:sz w:val="24"/>
-                <w:szCs w:val="24"/>
               </w:rPr>
               <w:t>3</w:t>
             </w:r>
@@ -1044,8 +934,6 @@
               <w:rPr>
                 <w:noProof/>
                 <w:webHidden/>
-                <w:sz w:val="24"/>
-                <w:szCs w:val="24"/>
               </w:rPr>
               <w:fldChar w:fldCharType="end"/>
             </w:r>
@@ -1059,17 +947,15 @@
             </w:tabs>
             <w:rPr>
               <w:noProof/>
-              <w:sz w:val="24"/>
-              <w:szCs w:val="24"/>
+              <w:sz w:val="22"/>
+              <w:szCs w:val="22"/>
             </w:rPr>
           </w:pPr>
-          <w:hyperlink w:anchor="_Toc379815302" w:history="1">
+          <w:hyperlink w:anchor="_Toc380102871" w:history="1">
             <w:r>
               <w:rPr>
                 <w:rStyle w:val="Hyperlink"/>
                 <w:noProof/>
-                <w:sz w:val="24"/>
-                <w:szCs w:val="24"/>
               </w:rPr>
               <w:t>Alpha:</w:t>
             </w:r>
@@ -1077,8 +963,6 @@
               <w:rPr>
                 <w:noProof/>
                 <w:webHidden/>
-                <w:sz w:val="24"/>
-                <w:szCs w:val="24"/>
               </w:rPr>
               <w:tab/>
             </w:r>
@@ -1086,8 +970,6 @@
               <w:rPr>
                 <w:noProof/>
                 <w:webHidden/>
-                <w:sz w:val="24"/>
-                <w:szCs w:val="24"/>
               </w:rPr>
               <w:fldChar w:fldCharType="begin"/>
             </w:r>
@@ -1095,25 +977,19 @@
               <w:rPr>
                 <w:noProof/>
                 <w:webHidden/>
-                <w:sz w:val="24"/>
-                <w:szCs w:val="24"/>
-              </w:rPr>
-              <w:instrText xml:space="preserve"> PAGEREF _Toc379815302 \h </w:instrText>
-            </w:r>
-            <w:r>
-              <w:rPr>
-                <w:noProof/>
-                <w:webHidden/>
-                <w:sz w:val="24"/>
-                <w:szCs w:val="24"/>
-              </w:rPr>
-            </w:r>
-            <w:r>
-              <w:rPr>
-                <w:noProof/>
-                <w:webHidden/>
-                <w:sz w:val="24"/>
-                <w:szCs w:val="24"/>
+              </w:rPr>
+              <w:instrText xml:space="preserve"> PAGEREF _Toc380102871 \h </w:instrText>
+            </w:r>
+            <w:r>
+              <w:rPr>
+                <w:noProof/>
+                <w:webHidden/>
+              </w:rPr>
+            </w:r>
+            <w:r>
+              <w:rPr>
+                <w:noProof/>
+                <w:webHidden/>
               </w:rPr>
               <w:fldChar w:fldCharType="separate"/>
             </w:r>
@@ -1121,8 +997,6 @@
               <w:rPr>
                 <w:noProof/>
                 <w:webHidden/>
-                <w:sz w:val="24"/>
-                <w:szCs w:val="24"/>
               </w:rPr>
               <w:t>4</w:t>
             </w:r>
@@ -1130,8 +1004,6 @@
               <w:rPr>
                 <w:noProof/>
                 <w:webHidden/>
-                <w:sz w:val="24"/>
-                <w:szCs w:val="24"/>
               </w:rPr>
               <w:fldChar w:fldCharType="end"/>
             </w:r>
@@ -1145,17 +1017,15 @@
             </w:tabs>
             <w:rPr>
               <w:noProof/>
-              <w:sz w:val="24"/>
-              <w:szCs w:val="24"/>
+              <w:sz w:val="22"/>
+              <w:szCs w:val="22"/>
             </w:rPr>
           </w:pPr>
-          <w:hyperlink w:anchor="_Toc379815303" w:history="1">
+          <w:hyperlink w:anchor="_Toc380102872" w:history="1">
             <w:r>
               <w:rPr>
                 <w:rStyle w:val="Hyperlink"/>
                 <w:noProof/>
-                <w:sz w:val="24"/>
-                <w:szCs w:val="24"/>
               </w:rPr>
               <w:t>Code:</w:t>
             </w:r>
@@ -1163,8 +1033,6 @@
               <w:rPr>
                 <w:noProof/>
                 <w:webHidden/>
-                <w:sz w:val="24"/>
-                <w:szCs w:val="24"/>
               </w:rPr>
               <w:tab/>
             </w:r>
@@ -1172,8 +1040,6 @@
               <w:rPr>
                 <w:noProof/>
                 <w:webHidden/>
-                <w:sz w:val="24"/>
-                <w:szCs w:val="24"/>
               </w:rPr>
               <w:fldChar w:fldCharType="begin"/>
             </w:r>
@@ -1181,25 +1047,19 @@
               <w:rPr>
                 <w:noProof/>
                 <w:webHidden/>
-                <w:sz w:val="24"/>
-                <w:szCs w:val="24"/>
-              </w:rPr>
-              <w:instrText xml:space="preserve"> PAGEREF _Toc379815303 \h </w:instrText>
-            </w:r>
-            <w:r>
-              <w:rPr>
-                <w:noProof/>
-                <w:webHidden/>
-                <w:sz w:val="24"/>
-                <w:szCs w:val="24"/>
-              </w:rPr>
-            </w:r>
-            <w:r>
-              <w:rPr>
-                <w:noProof/>
-                <w:webHidden/>
-                <w:sz w:val="24"/>
-                <w:szCs w:val="24"/>
+              </w:rPr>
+              <w:instrText xml:space="preserve"> PAGEREF _Toc380102872 \h </w:instrText>
+            </w:r>
+            <w:r>
+              <w:rPr>
+                <w:noProof/>
+                <w:webHidden/>
+              </w:rPr>
+            </w:r>
+            <w:r>
+              <w:rPr>
+                <w:noProof/>
+                <w:webHidden/>
               </w:rPr>
               <w:fldChar w:fldCharType="separate"/>
             </w:r>
@@ -1207,8 +1067,6 @@
               <w:rPr>
                 <w:noProof/>
                 <w:webHidden/>
-                <w:sz w:val="24"/>
-                <w:szCs w:val="24"/>
               </w:rPr>
               <w:t>4</w:t>
             </w:r>
@@ -1216,8 +1074,6 @@
               <w:rPr>
                 <w:noProof/>
                 <w:webHidden/>
-                <w:sz w:val="24"/>
-                <w:szCs w:val="24"/>
               </w:rPr>
               <w:fldChar w:fldCharType="end"/>
             </w:r>
@@ -1231,17 +1087,15 @@
             </w:tabs>
             <w:rPr>
               <w:noProof/>
-              <w:sz w:val="24"/>
-              <w:szCs w:val="24"/>
+              <w:sz w:val="22"/>
+              <w:szCs w:val="22"/>
             </w:rPr>
           </w:pPr>
-          <w:hyperlink w:anchor="_Toc379815304" w:history="1">
+          <w:hyperlink w:anchor="_Toc380102873" w:history="1">
             <w:r>
               <w:rPr>
                 <w:rStyle w:val="Hyperlink"/>
                 <w:noProof/>
-                <w:sz w:val="24"/>
-                <w:szCs w:val="24"/>
               </w:rPr>
               <w:t>Tools:</w:t>
             </w:r>
@@ -1249,8 +1103,6 @@
               <w:rPr>
                 <w:noProof/>
                 <w:webHidden/>
-                <w:sz w:val="24"/>
-                <w:szCs w:val="24"/>
               </w:rPr>
               <w:tab/>
             </w:r>
@@ -1258,8 +1110,6 @@
               <w:rPr>
                 <w:noProof/>
                 <w:webHidden/>
-                <w:sz w:val="24"/>
-                <w:szCs w:val="24"/>
               </w:rPr>
               <w:fldChar w:fldCharType="begin"/>
             </w:r>
@@ -1267,25 +1117,19 @@
               <w:rPr>
                 <w:noProof/>
                 <w:webHidden/>
-                <w:sz w:val="24"/>
-                <w:szCs w:val="24"/>
-              </w:rPr>
-              <w:instrText xml:space="preserve"> PAGEREF _Toc379815304 \h </w:instrText>
-            </w:r>
-            <w:r>
-              <w:rPr>
-                <w:noProof/>
-                <w:webHidden/>
-                <w:sz w:val="24"/>
-                <w:szCs w:val="24"/>
-              </w:rPr>
-            </w:r>
-            <w:r>
-              <w:rPr>
-                <w:noProof/>
-                <w:webHidden/>
-                <w:sz w:val="24"/>
-                <w:szCs w:val="24"/>
+              </w:rPr>
+              <w:instrText xml:space="preserve"> PAGEREF _Toc380102873 \h </w:instrText>
+            </w:r>
+            <w:r>
+              <w:rPr>
+                <w:noProof/>
+                <w:webHidden/>
+              </w:rPr>
+            </w:r>
+            <w:r>
+              <w:rPr>
+                <w:noProof/>
+                <w:webHidden/>
               </w:rPr>
               <w:fldChar w:fldCharType="separate"/>
             </w:r>
@@ -1293,8 +1137,6 @@
               <w:rPr>
                 <w:noProof/>
                 <w:webHidden/>
-                <w:sz w:val="24"/>
-                <w:szCs w:val="24"/>
               </w:rPr>
               <w:t>4</w:t>
             </w:r>
@@ -1302,8 +1144,6 @@
               <w:rPr>
                 <w:noProof/>
                 <w:webHidden/>
-                <w:sz w:val="24"/>
-                <w:szCs w:val="24"/>
               </w:rPr>
               <w:fldChar w:fldCharType="end"/>
             </w:r>
@@ -1317,17 +1157,15 @@
             </w:tabs>
             <w:rPr>
               <w:noProof/>
-              <w:sz w:val="24"/>
-              <w:szCs w:val="24"/>
+              <w:sz w:val="22"/>
+              <w:szCs w:val="22"/>
             </w:rPr>
           </w:pPr>
-          <w:hyperlink w:anchor="_Toc379815305" w:history="1">
+          <w:hyperlink w:anchor="_Toc380102874" w:history="1">
             <w:r>
               <w:rPr>
                 <w:rStyle w:val="Hyperlink"/>
                 <w:noProof/>
-                <w:sz w:val="24"/>
-                <w:szCs w:val="24"/>
               </w:rPr>
               <w:t>Content:</w:t>
             </w:r>
@@ -1335,8 +1173,6 @@
               <w:rPr>
                 <w:noProof/>
                 <w:webHidden/>
-                <w:sz w:val="24"/>
-                <w:szCs w:val="24"/>
               </w:rPr>
               <w:tab/>
             </w:r>
@@ -1344,8 +1180,6 @@
               <w:rPr>
                 <w:noProof/>
                 <w:webHidden/>
-                <w:sz w:val="24"/>
-                <w:szCs w:val="24"/>
               </w:rPr>
               <w:fldChar w:fldCharType="begin"/>
             </w:r>
@@ -1353,25 +1187,19 @@
               <w:rPr>
                 <w:noProof/>
                 <w:webHidden/>
-                <w:sz w:val="24"/>
-                <w:szCs w:val="24"/>
-              </w:rPr>
-              <w:instrText xml:space="preserve"> PAGEREF _Toc379815305 \h </w:instrText>
-            </w:r>
-            <w:r>
-              <w:rPr>
-                <w:noProof/>
-                <w:webHidden/>
-                <w:sz w:val="24"/>
-                <w:szCs w:val="24"/>
-              </w:rPr>
-            </w:r>
-            <w:r>
-              <w:rPr>
-                <w:noProof/>
-                <w:webHidden/>
-                <w:sz w:val="24"/>
-                <w:szCs w:val="24"/>
+              </w:rPr>
+              <w:instrText xml:space="preserve"> PAGEREF _Toc380102874 \h </w:instrText>
+            </w:r>
+            <w:r>
+              <w:rPr>
+                <w:noProof/>
+                <w:webHidden/>
+              </w:rPr>
+            </w:r>
+            <w:r>
+              <w:rPr>
+                <w:noProof/>
+                <w:webHidden/>
               </w:rPr>
               <w:fldChar w:fldCharType="separate"/>
             </w:r>
@@ -1379,8 +1207,6 @@
               <w:rPr>
                 <w:noProof/>
                 <w:webHidden/>
-                <w:sz w:val="24"/>
-                <w:szCs w:val="24"/>
               </w:rPr>
               <w:t>5</w:t>
             </w:r>
@@ -1388,8 +1214,6 @@
               <w:rPr>
                 <w:noProof/>
                 <w:webHidden/>
-                <w:sz w:val="24"/>
-                <w:szCs w:val="24"/>
               </w:rPr>
               <w:fldChar w:fldCharType="end"/>
             </w:r>
@@ -1403,17 +1227,15 @@
             </w:tabs>
             <w:rPr>
               <w:noProof/>
-              <w:sz w:val="24"/>
-              <w:szCs w:val="24"/>
+              <w:sz w:val="22"/>
+              <w:szCs w:val="22"/>
             </w:rPr>
           </w:pPr>
-          <w:hyperlink w:anchor="_Toc379815306" w:history="1">
+          <w:hyperlink w:anchor="_Toc380102875" w:history="1">
             <w:r>
               <w:rPr>
                 <w:rStyle w:val="Hyperlink"/>
                 <w:noProof/>
-                <w:sz w:val="24"/>
-                <w:szCs w:val="24"/>
               </w:rPr>
               <w:t>Finishing:</w:t>
             </w:r>
@@ -1421,8 +1243,6 @@
               <w:rPr>
                 <w:noProof/>
                 <w:webHidden/>
-                <w:sz w:val="24"/>
-                <w:szCs w:val="24"/>
               </w:rPr>
               <w:tab/>
             </w:r>
@@ -1430,8 +1250,6 @@
               <w:rPr>
                 <w:noProof/>
                 <w:webHidden/>
-                <w:sz w:val="24"/>
-                <w:szCs w:val="24"/>
               </w:rPr>
               <w:fldChar w:fldCharType="begin"/>
             </w:r>
@@ -1439,25 +1257,19 @@
               <w:rPr>
                 <w:noProof/>
                 <w:webHidden/>
-                <w:sz w:val="24"/>
-                <w:szCs w:val="24"/>
-              </w:rPr>
-              <w:instrText xml:space="preserve"> PAGEREF _Toc379815306 \h </w:instrText>
-            </w:r>
-            <w:r>
-              <w:rPr>
-                <w:noProof/>
-                <w:webHidden/>
-                <w:sz w:val="24"/>
-                <w:szCs w:val="24"/>
-              </w:rPr>
-            </w:r>
-            <w:r>
-              <w:rPr>
-                <w:noProof/>
-                <w:webHidden/>
-                <w:sz w:val="24"/>
-                <w:szCs w:val="24"/>
+              </w:rPr>
+              <w:instrText xml:space="preserve"> PAGEREF _Toc380102875 \h </w:instrText>
+            </w:r>
+            <w:r>
+              <w:rPr>
+                <w:noProof/>
+                <w:webHidden/>
+              </w:rPr>
+            </w:r>
+            <w:r>
+              <w:rPr>
+                <w:noProof/>
+                <w:webHidden/>
               </w:rPr>
               <w:fldChar w:fldCharType="separate"/>
             </w:r>
@@ -1465,8 +1277,6 @@
               <w:rPr>
                 <w:noProof/>
                 <w:webHidden/>
-                <w:sz w:val="24"/>
-                <w:szCs w:val="24"/>
               </w:rPr>
               <w:t>5</w:t>
             </w:r>
@@ -1474,8 +1284,6 @@
               <w:rPr>
                 <w:noProof/>
                 <w:webHidden/>
-                <w:sz w:val="24"/>
-                <w:szCs w:val="24"/>
               </w:rPr>
               <w:fldChar w:fldCharType="end"/>
             </w:r>
@@ -1489,17 +1297,15 @@
             </w:tabs>
             <w:rPr>
               <w:noProof/>
-              <w:sz w:val="24"/>
-              <w:szCs w:val="24"/>
+              <w:sz w:val="22"/>
+              <w:szCs w:val="22"/>
             </w:rPr>
           </w:pPr>
-          <w:hyperlink w:anchor="_Toc379815307" w:history="1">
+          <w:hyperlink w:anchor="_Toc380102876" w:history="1">
             <w:r>
               <w:rPr>
                 <w:rStyle w:val="Hyperlink"/>
                 <w:noProof/>
-                <w:sz w:val="24"/>
-                <w:szCs w:val="24"/>
               </w:rPr>
               <w:t>Beta:</w:t>
             </w:r>
@@ -1507,8 +1313,6 @@
               <w:rPr>
                 <w:noProof/>
                 <w:webHidden/>
-                <w:sz w:val="24"/>
-                <w:szCs w:val="24"/>
               </w:rPr>
               <w:tab/>
             </w:r>
@@ -1516,8 +1320,6 @@
               <w:rPr>
                 <w:noProof/>
                 <w:webHidden/>
-                <w:sz w:val="24"/>
-                <w:szCs w:val="24"/>
               </w:rPr>
               <w:fldChar w:fldCharType="begin"/>
             </w:r>
@@ -1525,25 +1327,19 @@
               <w:rPr>
                 <w:noProof/>
                 <w:webHidden/>
-                <w:sz w:val="24"/>
-                <w:szCs w:val="24"/>
-              </w:rPr>
-              <w:instrText xml:space="preserve"> PAGEREF _Toc379815307 \h </w:instrText>
-            </w:r>
-            <w:r>
-              <w:rPr>
-                <w:noProof/>
-                <w:webHidden/>
-                <w:sz w:val="24"/>
-                <w:szCs w:val="24"/>
-              </w:rPr>
-            </w:r>
-            <w:r>
-              <w:rPr>
-                <w:noProof/>
-                <w:webHidden/>
-                <w:sz w:val="24"/>
-                <w:szCs w:val="24"/>
+              </w:rPr>
+              <w:instrText xml:space="preserve"> PAGEREF _Toc380102876 \h </w:instrText>
+            </w:r>
+            <w:r>
+              <w:rPr>
+                <w:noProof/>
+                <w:webHidden/>
+              </w:rPr>
+            </w:r>
+            <w:r>
+              <w:rPr>
+                <w:noProof/>
+                <w:webHidden/>
               </w:rPr>
               <w:fldChar w:fldCharType="separate"/>
             </w:r>
@@ -1551,8 +1347,6 @@
               <w:rPr>
                 <w:noProof/>
                 <w:webHidden/>
-                <w:sz w:val="24"/>
-                <w:szCs w:val="24"/>
               </w:rPr>
               <w:t>5</w:t>
             </w:r>
@@ -1560,8 +1354,6 @@
               <w:rPr>
                 <w:noProof/>
                 <w:webHidden/>
-                <w:sz w:val="24"/>
-                <w:szCs w:val="24"/>
               </w:rPr>
               <w:fldChar w:fldCharType="end"/>
             </w:r>
@@ -1575,17 +1367,15 @@
             </w:tabs>
             <w:rPr>
               <w:noProof/>
-              <w:sz w:val="24"/>
-              <w:szCs w:val="24"/>
+              <w:sz w:val="22"/>
+              <w:szCs w:val="22"/>
             </w:rPr>
           </w:pPr>
-          <w:hyperlink w:anchor="_Toc379815308" w:history="1">
+          <w:hyperlink w:anchor="_Toc380102877" w:history="1">
             <w:r>
               <w:rPr>
                 <w:rStyle w:val="Hyperlink"/>
                 <w:noProof/>
-                <w:sz w:val="24"/>
-                <w:szCs w:val="24"/>
               </w:rPr>
               <w:t>Code:</w:t>
             </w:r>
@@ -1593,8 +1383,6 @@
               <w:rPr>
                 <w:noProof/>
                 <w:webHidden/>
-                <w:sz w:val="24"/>
-                <w:szCs w:val="24"/>
               </w:rPr>
               <w:tab/>
             </w:r>
@@ -1602,8 +1390,6 @@
               <w:rPr>
                 <w:noProof/>
                 <w:webHidden/>
-                <w:sz w:val="24"/>
-                <w:szCs w:val="24"/>
               </w:rPr>
               <w:fldChar w:fldCharType="begin"/>
             </w:r>
@@ -1611,25 +1397,19 @@
               <w:rPr>
                 <w:noProof/>
                 <w:webHidden/>
-                <w:sz w:val="24"/>
-                <w:szCs w:val="24"/>
-              </w:rPr>
-              <w:instrText xml:space="preserve"> PAGEREF _Toc379815308 \h </w:instrText>
-            </w:r>
-            <w:r>
-              <w:rPr>
-                <w:noProof/>
-                <w:webHidden/>
-                <w:sz w:val="24"/>
-                <w:szCs w:val="24"/>
-              </w:rPr>
-            </w:r>
-            <w:r>
-              <w:rPr>
-                <w:noProof/>
-                <w:webHidden/>
-                <w:sz w:val="24"/>
-                <w:szCs w:val="24"/>
+              </w:rPr>
+              <w:instrText xml:space="preserve"> PAGEREF _Toc380102877 \h </w:instrText>
+            </w:r>
+            <w:r>
+              <w:rPr>
+                <w:noProof/>
+                <w:webHidden/>
+              </w:rPr>
+            </w:r>
+            <w:r>
+              <w:rPr>
+                <w:noProof/>
+                <w:webHidden/>
               </w:rPr>
               <w:fldChar w:fldCharType="separate"/>
             </w:r>
@@ -1637,8 +1417,6 @@
               <w:rPr>
                 <w:noProof/>
                 <w:webHidden/>
-                <w:sz w:val="24"/>
-                <w:szCs w:val="24"/>
               </w:rPr>
               <w:t>6</w:t>
             </w:r>
@@ -1646,8 +1424,6 @@
               <w:rPr>
                 <w:noProof/>
                 <w:webHidden/>
-                <w:sz w:val="24"/>
-                <w:szCs w:val="24"/>
               </w:rPr>
               <w:fldChar w:fldCharType="end"/>
             </w:r>
@@ -1661,17 +1437,15 @@
             </w:tabs>
             <w:rPr>
               <w:noProof/>
-              <w:sz w:val="24"/>
-              <w:szCs w:val="24"/>
+              <w:sz w:val="22"/>
+              <w:szCs w:val="22"/>
             </w:rPr>
           </w:pPr>
-          <w:hyperlink w:anchor="_Toc379815309" w:history="1">
+          <w:hyperlink w:anchor="_Toc380102878" w:history="1">
             <w:r>
               <w:rPr>
                 <w:rStyle w:val="Hyperlink"/>
                 <w:noProof/>
-                <w:sz w:val="24"/>
-                <w:szCs w:val="24"/>
               </w:rPr>
               <w:t>Tools:</w:t>
             </w:r>
@@ -1679,8 +1453,6 @@
               <w:rPr>
                 <w:noProof/>
                 <w:webHidden/>
-                <w:sz w:val="24"/>
-                <w:szCs w:val="24"/>
               </w:rPr>
               <w:tab/>
             </w:r>
@@ -1688,8 +1460,6 @@
               <w:rPr>
                 <w:noProof/>
                 <w:webHidden/>
-                <w:sz w:val="24"/>
-                <w:szCs w:val="24"/>
               </w:rPr>
               <w:fldChar w:fldCharType="begin"/>
             </w:r>
@@ -1697,25 +1467,19 @@
               <w:rPr>
                 <w:noProof/>
                 <w:webHidden/>
-                <w:sz w:val="24"/>
-                <w:szCs w:val="24"/>
-              </w:rPr>
-              <w:instrText xml:space="preserve"> PAGEREF _Toc379815309 \h </w:instrText>
-            </w:r>
-            <w:r>
-              <w:rPr>
-                <w:noProof/>
-                <w:webHidden/>
-                <w:sz w:val="24"/>
-                <w:szCs w:val="24"/>
-              </w:rPr>
-            </w:r>
-            <w:r>
-              <w:rPr>
-                <w:noProof/>
-                <w:webHidden/>
-                <w:sz w:val="24"/>
-                <w:szCs w:val="24"/>
+              </w:rPr>
+              <w:instrText xml:space="preserve"> PAGEREF _Toc380102878 \h </w:instrText>
+            </w:r>
+            <w:r>
+              <w:rPr>
+                <w:noProof/>
+                <w:webHidden/>
+              </w:rPr>
+            </w:r>
+            <w:r>
+              <w:rPr>
+                <w:noProof/>
+                <w:webHidden/>
               </w:rPr>
               <w:fldChar w:fldCharType="separate"/>
             </w:r>
@@ -1723,8 +1487,6 @@
               <w:rPr>
                 <w:noProof/>
                 <w:webHidden/>
-                <w:sz w:val="24"/>
-                <w:szCs w:val="24"/>
               </w:rPr>
               <w:t>6</w:t>
             </w:r>
@@ -1732,8 +1494,6 @@
               <w:rPr>
                 <w:noProof/>
                 <w:webHidden/>
-                <w:sz w:val="24"/>
-                <w:szCs w:val="24"/>
               </w:rPr>
               <w:fldChar w:fldCharType="end"/>
             </w:r>
@@ -1747,17 +1507,15 @@
             </w:tabs>
             <w:rPr>
               <w:noProof/>
-              <w:sz w:val="24"/>
-              <w:szCs w:val="24"/>
+              <w:sz w:val="22"/>
+              <w:szCs w:val="22"/>
             </w:rPr>
           </w:pPr>
-          <w:hyperlink w:anchor="_Toc379815310" w:history="1">
+          <w:hyperlink w:anchor="_Toc380102879" w:history="1">
             <w:r>
               <w:rPr>
                 <w:rStyle w:val="Hyperlink"/>
                 <w:noProof/>
-                <w:sz w:val="24"/>
-                <w:szCs w:val="24"/>
               </w:rPr>
               <w:t>Content:</w:t>
             </w:r>
@@ -1765,8 +1523,6 @@
               <w:rPr>
                 <w:noProof/>
                 <w:webHidden/>
-                <w:sz w:val="24"/>
-                <w:szCs w:val="24"/>
               </w:rPr>
               <w:tab/>
             </w:r>
@@ -1774,8 +1530,6 @@
               <w:rPr>
                 <w:noProof/>
                 <w:webHidden/>
-                <w:sz w:val="24"/>
-                <w:szCs w:val="24"/>
               </w:rPr>
               <w:fldChar w:fldCharType="begin"/>
             </w:r>
@@ -1783,25 +1537,19 @@
               <w:rPr>
                 <w:noProof/>
                 <w:webHidden/>
-                <w:sz w:val="24"/>
-                <w:szCs w:val="24"/>
-              </w:rPr>
-              <w:instrText xml:space="preserve"> PAGEREF _Toc379815310 \h </w:instrText>
-            </w:r>
-            <w:r>
-              <w:rPr>
-                <w:noProof/>
-                <w:webHidden/>
-                <w:sz w:val="24"/>
-                <w:szCs w:val="24"/>
-              </w:rPr>
-            </w:r>
-            <w:r>
-              <w:rPr>
-                <w:noProof/>
-                <w:webHidden/>
-                <w:sz w:val="24"/>
-                <w:szCs w:val="24"/>
+              </w:rPr>
+              <w:instrText xml:space="preserve"> PAGEREF _Toc380102879 \h </w:instrText>
+            </w:r>
+            <w:r>
+              <w:rPr>
+                <w:noProof/>
+                <w:webHidden/>
+              </w:rPr>
+            </w:r>
+            <w:r>
+              <w:rPr>
+                <w:noProof/>
+                <w:webHidden/>
               </w:rPr>
               <w:fldChar w:fldCharType="separate"/>
             </w:r>
@@ -1809,8 +1557,6 @@
               <w:rPr>
                 <w:noProof/>
                 <w:webHidden/>
-                <w:sz w:val="24"/>
-                <w:szCs w:val="24"/>
               </w:rPr>
               <w:t>6</w:t>
             </w:r>
@@ -1818,8 +1564,6 @@
               <w:rPr>
                 <w:noProof/>
                 <w:webHidden/>
-                <w:sz w:val="24"/>
-                <w:szCs w:val="24"/>
               </w:rPr>
               <w:fldChar w:fldCharType="end"/>
             </w:r>
@@ -1833,17 +1577,15 @@
             </w:tabs>
             <w:rPr>
               <w:noProof/>
-              <w:sz w:val="24"/>
-              <w:szCs w:val="24"/>
+              <w:sz w:val="22"/>
+              <w:szCs w:val="22"/>
             </w:rPr>
           </w:pPr>
-          <w:hyperlink w:anchor="_Toc379815311" w:history="1">
+          <w:hyperlink w:anchor="_Toc380102880" w:history="1">
             <w:r>
               <w:rPr>
                 <w:rStyle w:val="Hyperlink"/>
                 <w:noProof/>
-                <w:sz w:val="24"/>
-                <w:szCs w:val="24"/>
               </w:rPr>
               <w:t>Finishing:</w:t>
             </w:r>
@@ -1851,8 +1593,6 @@
               <w:rPr>
                 <w:noProof/>
                 <w:webHidden/>
-                <w:sz w:val="24"/>
-                <w:szCs w:val="24"/>
               </w:rPr>
               <w:tab/>
             </w:r>
@@ -1860,8 +1600,6 @@
               <w:rPr>
                 <w:noProof/>
                 <w:webHidden/>
-                <w:sz w:val="24"/>
-                <w:szCs w:val="24"/>
               </w:rPr>
               <w:fldChar w:fldCharType="begin"/>
             </w:r>
@@ -1869,25 +1607,19 @@
               <w:rPr>
                 <w:noProof/>
                 <w:webHidden/>
-                <w:sz w:val="24"/>
-                <w:szCs w:val="24"/>
-              </w:rPr>
-              <w:instrText xml:space="preserve"> PAGEREF _Toc379815311 \h </w:instrText>
-            </w:r>
-            <w:r>
-              <w:rPr>
-                <w:noProof/>
-                <w:webHidden/>
-                <w:sz w:val="24"/>
-                <w:szCs w:val="24"/>
-              </w:rPr>
-            </w:r>
-            <w:r>
-              <w:rPr>
-                <w:noProof/>
-                <w:webHidden/>
-                <w:sz w:val="24"/>
-                <w:szCs w:val="24"/>
+              </w:rPr>
+              <w:instrText xml:space="preserve"> PAGEREF _Toc380102880 \h </w:instrText>
+            </w:r>
+            <w:r>
+              <w:rPr>
+                <w:noProof/>
+                <w:webHidden/>
+              </w:rPr>
+            </w:r>
+            <w:r>
+              <w:rPr>
+                <w:noProof/>
+                <w:webHidden/>
               </w:rPr>
               <w:fldChar w:fldCharType="separate"/>
             </w:r>
@@ -1895,8 +1627,6 @@
               <w:rPr>
                 <w:noProof/>
                 <w:webHidden/>
-                <w:sz w:val="24"/>
-                <w:szCs w:val="24"/>
               </w:rPr>
               <w:t>7</w:t>
             </w:r>
@@ -1904,8 +1634,6 @@
               <w:rPr>
                 <w:noProof/>
                 <w:webHidden/>
-                <w:sz w:val="24"/>
-                <w:szCs w:val="24"/>
               </w:rPr>
               <w:fldChar w:fldCharType="end"/>
             </w:r>
@@ -1919,17 +1647,15 @@
             </w:tabs>
             <w:rPr>
               <w:noProof/>
-              <w:sz w:val="24"/>
-              <w:szCs w:val="24"/>
+              <w:sz w:val="22"/>
+              <w:szCs w:val="22"/>
             </w:rPr>
           </w:pPr>
-          <w:hyperlink w:anchor="_Toc379815312" w:history="1">
+          <w:hyperlink w:anchor="_Toc380102881" w:history="1">
             <w:r>
               <w:rPr>
                 <w:rStyle w:val="Hyperlink"/>
                 <w:noProof/>
-                <w:sz w:val="24"/>
-                <w:szCs w:val="24"/>
               </w:rPr>
               <w:t>Final:</w:t>
             </w:r>
@@ -1937,8 +1663,6 @@
               <w:rPr>
                 <w:noProof/>
                 <w:webHidden/>
-                <w:sz w:val="24"/>
-                <w:szCs w:val="24"/>
               </w:rPr>
               <w:tab/>
             </w:r>
@@ -1946,8 +1670,6 @@
               <w:rPr>
                 <w:noProof/>
                 <w:webHidden/>
-                <w:sz w:val="24"/>
-                <w:szCs w:val="24"/>
               </w:rPr>
               <w:fldChar w:fldCharType="begin"/>
             </w:r>
@@ -1955,25 +1677,19 @@
               <w:rPr>
                 <w:noProof/>
                 <w:webHidden/>
-                <w:sz w:val="24"/>
-                <w:szCs w:val="24"/>
-              </w:rPr>
-              <w:instrText xml:space="preserve"> PAGEREF _Toc379815312 \h </w:instrText>
-            </w:r>
-            <w:r>
-              <w:rPr>
-                <w:noProof/>
-                <w:webHidden/>
-                <w:sz w:val="24"/>
-                <w:szCs w:val="24"/>
-              </w:rPr>
-            </w:r>
-            <w:r>
-              <w:rPr>
-                <w:noProof/>
-                <w:webHidden/>
-                <w:sz w:val="24"/>
-                <w:szCs w:val="24"/>
+              </w:rPr>
+              <w:instrText xml:space="preserve"> PAGEREF _Toc380102881 \h </w:instrText>
+            </w:r>
+            <w:r>
+              <w:rPr>
+                <w:noProof/>
+                <w:webHidden/>
+              </w:rPr>
+            </w:r>
+            <w:r>
+              <w:rPr>
+                <w:noProof/>
+                <w:webHidden/>
               </w:rPr>
               <w:fldChar w:fldCharType="separate"/>
             </w:r>
@@ -1981,8 +1697,6 @@
               <w:rPr>
                 <w:noProof/>
                 <w:webHidden/>
-                <w:sz w:val="24"/>
-                <w:szCs w:val="24"/>
               </w:rPr>
               <w:t>7</w:t>
             </w:r>
@@ -1990,8 +1704,6 @@
               <w:rPr>
                 <w:noProof/>
                 <w:webHidden/>
-                <w:sz w:val="24"/>
-                <w:szCs w:val="24"/>
               </w:rPr>
               <w:fldChar w:fldCharType="end"/>
             </w:r>
@@ -2005,17 +1717,15 @@
             </w:tabs>
             <w:rPr>
               <w:noProof/>
-              <w:sz w:val="24"/>
-              <w:szCs w:val="24"/>
+              <w:sz w:val="22"/>
+              <w:szCs w:val="22"/>
             </w:rPr>
           </w:pPr>
-          <w:hyperlink w:anchor="_Toc379815313" w:history="1">
+          <w:hyperlink w:anchor="_Toc380102882" w:history="1">
             <w:r>
               <w:rPr>
                 <w:rStyle w:val="Hyperlink"/>
                 <w:noProof/>
-                <w:sz w:val="24"/>
-                <w:szCs w:val="24"/>
               </w:rPr>
               <w:t>Code:</w:t>
             </w:r>
@@ -2023,8 +1733,6 @@
               <w:rPr>
                 <w:noProof/>
                 <w:webHidden/>
-                <w:sz w:val="24"/>
-                <w:szCs w:val="24"/>
               </w:rPr>
               <w:tab/>
             </w:r>
@@ -2032,8 +1740,6 @@
               <w:rPr>
                 <w:noProof/>
                 <w:webHidden/>
-                <w:sz w:val="24"/>
-                <w:szCs w:val="24"/>
               </w:rPr>
               <w:fldChar w:fldCharType="begin"/>
             </w:r>
@@ -2041,25 +1747,19 @@
               <w:rPr>
                 <w:noProof/>
                 <w:webHidden/>
-                <w:sz w:val="24"/>
-                <w:szCs w:val="24"/>
-              </w:rPr>
-              <w:instrText xml:space="preserve"> PAGEREF _Toc379815313 \h </w:instrText>
-            </w:r>
-            <w:r>
-              <w:rPr>
-                <w:noProof/>
-                <w:webHidden/>
-                <w:sz w:val="24"/>
-                <w:szCs w:val="24"/>
-              </w:rPr>
-            </w:r>
-            <w:r>
-              <w:rPr>
-                <w:noProof/>
-                <w:webHidden/>
-                <w:sz w:val="24"/>
-                <w:szCs w:val="24"/>
+              </w:rPr>
+              <w:instrText xml:space="preserve"> PAGEREF _Toc380102882 \h </w:instrText>
+            </w:r>
+            <w:r>
+              <w:rPr>
+                <w:noProof/>
+                <w:webHidden/>
+              </w:rPr>
+            </w:r>
+            <w:r>
+              <w:rPr>
+                <w:noProof/>
+                <w:webHidden/>
               </w:rPr>
               <w:fldChar w:fldCharType="separate"/>
             </w:r>
@@ -2067,8 +1767,6 @@
               <w:rPr>
                 <w:noProof/>
                 <w:webHidden/>
-                <w:sz w:val="24"/>
-                <w:szCs w:val="24"/>
               </w:rPr>
               <w:t>7</w:t>
             </w:r>
@@ -2076,8 +1774,6 @@
               <w:rPr>
                 <w:noProof/>
                 <w:webHidden/>
-                <w:sz w:val="24"/>
-                <w:szCs w:val="24"/>
               </w:rPr>
               <w:fldChar w:fldCharType="end"/>
             </w:r>
@@ -2091,17 +1787,15 @@
             </w:tabs>
             <w:rPr>
               <w:noProof/>
-              <w:sz w:val="24"/>
-              <w:szCs w:val="24"/>
+              <w:sz w:val="22"/>
+              <w:szCs w:val="22"/>
             </w:rPr>
           </w:pPr>
-          <w:hyperlink w:anchor="_Toc379815314" w:history="1">
+          <w:hyperlink w:anchor="_Toc380102883" w:history="1">
             <w:r>
               <w:rPr>
                 <w:rStyle w:val="Hyperlink"/>
                 <w:noProof/>
-                <w:sz w:val="24"/>
-                <w:szCs w:val="24"/>
               </w:rPr>
               <w:t>Tools:</w:t>
             </w:r>
@@ -2109,8 +1803,6 @@
               <w:rPr>
                 <w:noProof/>
                 <w:webHidden/>
-                <w:sz w:val="24"/>
-                <w:szCs w:val="24"/>
               </w:rPr>
               <w:tab/>
             </w:r>
@@ -2118,8 +1810,6 @@
               <w:rPr>
                 <w:noProof/>
                 <w:webHidden/>
-                <w:sz w:val="24"/>
-                <w:szCs w:val="24"/>
               </w:rPr>
               <w:fldChar w:fldCharType="begin"/>
             </w:r>
@@ -2127,25 +1817,19 @@
               <w:rPr>
                 <w:noProof/>
                 <w:webHidden/>
-                <w:sz w:val="24"/>
-                <w:szCs w:val="24"/>
-              </w:rPr>
-              <w:instrText xml:space="preserve"> PAGEREF _Toc379815314 \h </w:instrText>
-            </w:r>
-            <w:r>
-              <w:rPr>
-                <w:noProof/>
-                <w:webHidden/>
-                <w:sz w:val="24"/>
-                <w:szCs w:val="24"/>
-              </w:rPr>
-            </w:r>
-            <w:r>
-              <w:rPr>
-                <w:noProof/>
-                <w:webHidden/>
-                <w:sz w:val="24"/>
-                <w:szCs w:val="24"/>
+              </w:rPr>
+              <w:instrText xml:space="preserve"> PAGEREF _Toc380102883 \h </w:instrText>
+            </w:r>
+            <w:r>
+              <w:rPr>
+                <w:noProof/>
+                <w:webHidden/>
+              </w:rPr>
+            </w:r>
+            <w:r>
+              <w:rPr>
+                <w:noProof/>
+                <w:webHidden/>
               </w:rPr>
               <w:fldChar w:fldCharType="separate"/>
             </w:r>
@@ -2153,8 +1837,6 @@
               <w:rPr>
                 <w:noProof/>
                 <w:webHidden/>
-                <w:sz w:val="24"/>
-                <w:szCs w:val="24"/>
               </w:rPr>
               <w:t>7</w:t>
             </w:r>
@@ -2162,8 +1844,6 @@
               <w:rPr>
                 <w:noProof/>
                 <w:webHidden/>
-                <w:sz w:val="24"/>
-                <w:szCs w:val="24"/>
               </w:rPr>
               <w:fldChar w:fldCharType="end"/>
             </w:r>
@@ -2177,17 +1857,15 @@
             </w:tabs>
             <w:rPr>
               <w:noProof/>
-              <w:sz w:val="24"/>
-              <w:szCs w:val="24"/>
+              <w:sz w:val="22"/>
+              <w:szCs w:val="22"/>
             </w:rPr>
           </w:pPr>
-          <w:hyperlink w:anchor="_Toc379815315" w:history="1">
+          <w:hyperlink w:anchor="_Toc380102884" w:history="1">
             <w:r>
               <w:rPr>
                 <w:rStyle w:val="Hyperlink"/>
                 <w:noProof/>
-                <w:sz w:val="24"/>
-                <w:szCs w:val="24"/>
               </w:rPr>
               <w:t>Content:</w:t>
             </w:r>
@@ -2195,8 +1873,6 @@
               <w:rPr>
                 <w:noProof/>
                 <w:webHidden/>
-                <w:sz w:val="24"/>
-                <w:szCs w:val="24"/>
               </w:rPr>
               <w:tab/>
             </w:r>
@@ -2204,8 +1880,6 @@
               <w:rPr>
                 <w:noProof/>
                 <w:webHidden/>
-                <w:sz w:val="24"/>
-                <w:szCs w:val="24"/>
               </w:rPr>
               <w:fldChar w:fldCharType="begin"/>
             </w:r>
@@ -2213,25 +1887,19 @@
               <w:rPr>
                 <w:noProof/>
                 <w:webHidden/>
-                <w:sz w:val="24"/>
-                <w:szCs w:val="24"/>
-              </w:rPr>
-              <w:instrText xml:space="preserve"> PAGEREF _Toc379815315 \h </w:instrText>
-            </w:r>
-            <w:r>
-              <w:rPr>
-                <w:noProof/>
-                <w:webHidden/>
-                <w:sz w:val="24"/>
-                <w:szCs w:val="24"/>
-              </w:rPr>
-            </w:r>
-            <w:r>
-              <w:rPr>
-                <w:noProof/>
-                <w:webHidden/>
-                <w:sz w:val="24"/>
-                <w:szCs w:val="24"/>
+              </w:rPr>
+              <w:instrText xml:space="preserve"> PAGEREF _Toc380102884 \h </w:instrText>
+            </w:r>
+            <w:r>
+              <w:rPr>
+                <w:noProof/>
+                <w:webHidden/>
+              </w:rPr>
+            </w:r>
+            <w:r>
+              <w:rPr>
+                <w:noProof/>
+                <w:webHidden/>
               </w:rPr>
               <w:fldChar w:fldCharType="separate"/>
             </w:r>
@@ -2239,8 +1907,6 @@
               <w:rPr>
                 <w:noProof/>
                 <w:webHidden/>
-                <w:sz w:val="24"/>
-                <w:szCs w:val="24"/>
               </w:rPr>
               <w:t>8</w:t>
             </w:r>
@@ -2248,8 +1914,6 @@
               <w:rPr>
                 <w:noProof/>
                 <w:webHidden/>
-                <w:sz w:val="24"/>
-                <w:szCs w:val="24"/>
               </w:rPr>
               <w:fldChar w:fldCharType="end"/>
             </w:r>
@@ -2263,17 +1927,15 @@
             </w:tabs>
             <w:rPr>
               <w:noProof/>
-              <w:sz w:val="24"/>
-              <w:szCs w:val="24"/>
+              <w:sz w:val="22"/>
+              <w:szCs w:val="22"/>
             </w:rPr>
           </w:pPr>
-          <w:hyperlink w:anchor="_Toc379815316" w:history="1">
+          <w:hyperlink w:anchor="_Toc380102885" w:history="1">
             <w:r>
               <w:rPr>
                 <w:rStyle w:val="Hyperlink"/>
                 <w:noProof/>
-                <w:sz w:val="24"/>
-                <w:szCs w:val="24"/>
               </w:rPr>
               <w:t>Finishing:</w:t>
             </w:r>
@@ -2281,8 +1943,6 @@
               <w:rPr>
                 <w:noProof/>
                 <w:webHidden/>
-                <w:sz w:val="24"/>
-                <w:szCs w:val="24"/>
               </w:rPr>
               <w:tab/>
             </w:r>
@@ -2290,8 +1950,6 @@
               <w:rPr>
                 <w:noProof/>
                 <w:webHidden/>
-                <w:sz w:val="24"/>
-                <w:szCs w:val="24"/>
               </w:rPr>
               <w:fldChar w:fldCharType="begin"/>
             </w:r>
@@ -2299,25 +1957,19 @@
               <w:rPr>
                 <w:noProof/>
                 <w:webHidden/>
-                <w:sz w:val="24"/>
-                <w:szCs w:val="24"/>
-              </w:rPr>
-              <w:instrText xml:space="preserve"> PAGEREF _Toc379815316 \h </w:instrText>
-            </w:r>
-            <w:r>
-              <w:rPr>
-                <w:noProof/>
-                <w:webHidden/>
-                <w:sz w:val="24"/>
-                <w:szCs w:val="24"/>
-              </w:rPr>
-            </w:r>
-            <w:r>
-              <w:rPr>
-                <w:noProof/>
-                <w:webHidden/>
-                <w:sz w:val="24"/>
-                <w:szCs w:val="24"/>
+              </w:rPr>
+              <w:instrText xml:space="preserve"> PAGEREF _Toc380102885 \h </w:instrText>
+            </w:r>
+            <w:r>
+              <w:rPr>
+                <w:noProof/>
+                <w:webHidden/>
+              </w:rPr>
+            </w:r>
+            <w:r>
+              <w:rPr>
+                <w:noProof/>
+                <w:webHidden/>
               </w:rPr>
               <w:fldChar w:fldCharType="separate"/>
             </w:r>
@@ -2325,8 +1977,6 @@
               <w:rPr>
                 <w:noProof/>
                 <w:webHidden/>
-                <w:sz w:val="24"/>
-                <w:szCs w:val="24"/>
               </w:rPr>
               <w:t>8</w:t>
             </w:r>
@@ -2334,8 +1984,6 @@
               <w:rPr>
                 <w:noProof/>
                 <w:webHidden/>
-                <w:sz w:val="24"/>
-                <w:szCs w:val="24"/>
               </w:rPr>
               <w:fldChar w:fldCharType="end"/>
             </w:r>
@@ -2373,7 +2021,7 @@
       <w:pPr>
         <w:pStyle w:val="GDD"/>
       </w:pPr>
-      <w:bookmarkStart w:id="0" w:name="_Toc379815295"/>
+      <w:bookmarkStart w:id="0" w:name="_Toc380102864"/>
       <w:r>
         <w:lastRenderedPageBreak/>
         <w:t>High Concept:</w:t>
@@ -2420,7 +2068,7 @@
       <w:pPr>
         <w:pStyle w:val="GDD"/>
       </w:pPr>
-      <w:bookmarkStart w:id="1" w:name="_Toc379815296"/>
+      <w:bookmarkStart w:id="1" w:name="_Toc380102865"/>
       <w:r>
         <w:t>Introduction</w:t>
       </w:r>
@@ -2693,11 +2341,13 @@
       <w:pPr>
         <w:pStyle w:val="GDD"/>
       </w:pPr>
-      <w:bookmarkStart w:id="2" w:name="_Toc379815297"/>
+      <w:bookmarkStart w:id="2" w:name="_Toc380102866"/>
       <w:r>
         <w:t>Engine Proof:</w:t>
       </w:r>
+      <w:bookmarkStart w:id="3" w:name="_GoBack"/>
       <w:bookmarkEnd w:id="2"/>
+      <w:bookmarkEnd w:id="3"/>
     </w:p>
     <w:p>
       <w:pPr>
@@ -2712,12 +2362,24 @@
         <w:rPr>
           <w:sz w:val="24"/>
         </w:rPr>
-        <w:t xml:space="preserve">By this milestone the player should be able to navigate the main menu and play through the tutorial level. This tutorial level will convey to the player the art style that will be displayed throughout </w:t>
+        <w:t xml:space="preserve">By this milestone the player </w:t>
       </w:r>
       <w:r>
         <w:rPr>
           <w:sz w:val="24"/>
         </w:rPr>
+        <w:t>should be able to navigate the Main Menu and play through the Tutorial Level. This Tutorial L</w:t>
+      </w:r>
+      <w:r>
+        <w:rPr>
+          <w:sz w:val="24"/>
+        </w:rPr>
+        <w:t xml:space="preserve">evel will convey to the player the art style that will be displayed throughout </w:t>
+      </w:r>
+      <w:r>
+        <w:rPr>
+          <w:sz w:val="24"/>
+        </w:rPr>
         <w:t xml:space="preserve">the </w:t>
       </w:r>
       <w:r>
@@ -2748,13 +2410,25 @@
         <w:rPr>
           <w:sz w:val="24"/>
         </w:rPr>
-        <w:t xml:space="preserve"> The tutorial level instructs the player via pop-up text how to use their weapon, switch weapons, and pickup and use buffs. Platforms will also be featured in this level along with a bouncy pad. Players can also pause the game and adjust the volume. </w:t>
+        <w:t xml:space="preserve"> The Tutorial L</w:t>
       </w:r>
       <w:r>
         <w:rPr>
           <w:sz w:val="24"/>
         </w:rPr>
-        <w:t xml:space="preserve">In order to complete the tutorial level the player will have to </w:t>
+        <w:t xml:space="preserve">evel instructs the player via pop-up text how to use their weapon, switch weapons, and pickup and use buffs. Platforms will also be featured in this level along with a bouncy pad. Players can also pause the game and adjust the volume. </w:t>
+      </w:r>
+      <w:r>
+        <w:rPr>
+          <w:sz w:val="24"/>
+        </w:rPr>
+        <w:t>In order to complete the Tutorial L</w:t>
+      </w:r>
+      <w:r>
+        <w:rPr>
+          <w:sz w:val="24"/>
+        </w:rPr>
+        <w:t xml:space="preserve">evel the player will have to </w:t>
       </w:r>
       <w:r>
         <w:rPr>
@@ -2812,14 +2486,14 @@
             <w:r>
               <w:br w:type="column"/>
             </w:r>
-            <w:bookmarkStart w:id="3" w:name="_Toc379815298"/>
+            <w:bookmarkStart w:id="4" w:name="_Toc380102867"/>
             <w:r>
               <w:rPr>
                 <w:sz w:val="28"/>
               </w:rPr>
               <w:t>Code:</w:t>
             </w:r>
-            <w:bookmarkEnd w:id="3"/>
+            <w:bookmarkEnd w:id="4"/>
           </w:p>
         </w:tc>
       </w:tr>
@@ -2862,7 +2536,19 @@
               <w:rPr>
                 <w:sz w:val="24"/>
               </w:rPr>
-              <w:t xml:space="preserve">and management systems </w:t>
+              <w:t>and management systems</w:t>
+            </w:r>
+            <w:r>
+              <w:rPr>
+                <w:sz w:val="24"/>
+              </w:rPr>
+              <w:t xml:space="preserve"> for objects and memory allocation</w:t>
+            </w:r>
+            <w:r>
+              <w:rPr>
+                <w:sz w:val="24"/>
+              </w:rPr>
+              <w:t xml:space="preserve"> </w:t>
             </w:r>
             <w:r>
               <w:rPr>
@@ -2875,6 +2561,12 @@
                 <w:sz w:val="24"/>
               </w:rPr>
               <w:t>implemented</w:t>
+            </w:r>
+            <w:r>
+              <w:rPr>
+                <w:sz w:val="24"/>
+              </w:rPr>
+              <w:t xml:space="preserve"> as well as a Game State Manager.</w:t>
             </w:r>
           </w:p>
         </w:tc>
@@ -3108,20 +2800,7 @@
               <w:rPr>
                 <w:sz w:val="24"/>
               </w:rPr>
-              <w:t xml:space="preserve">A </w:t>
-            </w:r>
-            <w:r>
-              <w:rPr>
-                <w:sz w:val="24"/>
-                <w:highlight w:val="yellow"/>
-              </w:rPr>
-              <w:t>Game State Manager</w:t>
-            </w:r>
-            <w:r>
-              <w:rPr>
-                <w:sz w:val="24"/>
-              </w:rPr>
-              <w:t xml:space="preserve"> and player</w:t>
+              <w:t>Player</w:t>
             </w:r>
             <w:r>
               <w:rPr>
@@ -3158,14 +2837,14 @@
             <w:pPr>
               <w:pStyle w:val="Appendixs"/>
             </w:pPr>
-            <w:bookmarkStart w:id="4" w:name="_Toc379815299"/>
+            <w:bookmarkStart w:id="5" w:name="_Toc380102868"/>
             <w:r>
               <w:rPr>
                 <w:sz w:val="28"/>
               </w:rPr>
               <w:t>Tools:</w:t>
             </w:r>
-            <w:bookmarkEnd w:id="4"/>
+            <w:bookmarkEnd w:id="5"/>
           </w:p>
         </w:tc>
       </w:tr>
@@ -3184,27 +2863,25 @@
             <w:r>
               <w:rPr>
                 <w:sz w:val="24"/>
+              </w:rPr>
+              <w:t>Art Pipeline:</w:t>
+            </w:r>
+          </w:p>
+        </w:tc>
+        <w:tc>
+          <w:tcPr>
+            <w:tcW w:w="7285" w:type="dxa"/>
+          </w:tcPr>
+          <w:p>
+            <w:pPr>
+              <w:rPr>
+                <w:sz w:val="24"/>
                 <w:highlight w:val="yellow"/>
               </w:rPr>
-              <w:t>Art Pipeline:</w:t>
-            </w:r>
-          </w:p>
-        </w:tc>
-        <w:tc>
-          <w:tcPr>
-            <w:tcW w:w="7285" w:type="dxa"/>
-          </w:tcPr>
-          <w:p>
-            <w:pPr>
-              <w:rPr>
-                <w:sz w:val="24"/>
-                <w:highlight w:val="yellow"/>
-              </w:rPr>
-            </w:pPr>
-            <w:r>
-              <w:rPr>
-                <w:sz w:val="24"/>
-                <w:highlight w:val="yellow"/>
+            </w:pPr>
+            <w:r>
+              <w:rPr>
+                <w:sz w:val="24"/>
               </w:rPr>
               <w:t>Engine has a simple and robust way to pass art assets into Alpha Engine to draw it on the screen.</w:t>
             </w:r>
@@ -3300,14 +2977,7 @@
               <w:rPr>
                 <w:sz w:val="24"/>
               </w:rPr>
-              <w:t xml:space="preserve"> </w:t>
-            </w:r>
-            <w:r>
-              <w:rPr>
-                <w:sz w:val="24"/>
-                <w:highlight w:val="yellow"/>
-              </w:rPr>
-              <w:t>Using break points in Visual Studio</w:t>
+              <w:t xml:space="preserve"> Using break points in Visual Studio</w:t>
             </w:r>
             <w:r>
               <w:rPr>
@@ -3350,14 +3020,14 @@
             <w:pPr>
               <w:pStyle w:val="Appendixs"/>
             </w:pPr>
-            <w:bookmarkStart w:id="5" w:name="_Toc379815300"/>
+            <w:bookmarkStart w:id="6" w:name="_Toc380102869"/>
             <w:r>
               <w:rPr>
                 <w:sz w:val="28"/>
               </w:rPr>
               <w:t>Content:</w:t>
             </w:r>
-            <w:bookmarkEnd w:id="5"/>
+            <w:bookmarkEnd w:id="6"/>
           </w:p>
         </w:tc>
       </w:tr>
@@ -3411,7 +3081,6 @@
             <w:r>
               <w:rPr>
                 <w:sz w:val="24"/>
-                <w:highlight w:val="yellow"/>
               </w:rPr>
               <w:t>Tutorial art is also finished.</w:t>
             </w:r>
@@ -3564,28 +3233,24 @@
             <w:r>
               <w:rPr>
                 <w:sz w:val="24"/>
-                <w:highlight w:val="yellow"/>
               </w:rPr>
               <w:t>Sprites, Collectables</w:t>
             </w:r>
             <w:r>
               <w:rPr>
                 <w:sz w:val="24"/>
-                <w:highlight w:val="yellow"/>
               </w:rPr>
               <w:t xml:space="preserve"> (food)</w:t>
             </w:r>
             <w:r>
               <w:rPr>
                 <w:sz w:val="24"/>
-                <w:highlight w:val="yellow"/>
               </w:rPr>
               <w:t xml:space="preserve">, and Platforms are finished. The player and sounds still need tweaking. Weapons are in testing and the enemy </w:t>
             </w:r>
             <w:r>
               <w:rPr>
                 <w:sz w:val="24"/>
-                <w:highlight w:val="yellow"/>
               </w:rPr>
               <w:t>object structure has been created</w:t>
             </w:r>
@@ -3624,14 +3289,14 @@
             <w:pPr>
               <w:pStyle w:val="Appendixs"/>
             </w:pPr>
-            <w:bookmarkStart w:id="6" w:name="_Toc379815301"/>
+            <w:bookmarkStart w:id="7" w:name="_Toc380102870"/>
             <w:r>
               <w:rPr>
                 <w:sz w:val="28"/>
               </w:rPr>
               <w:t>Finishing:</w:t>
             </w:r>
-            <w:bookmarkEnd w:id="6"/>
+            <w:bookmarkEnd w:id="7"/>
           </w:p>
         </w:tc>
       </w:tr>
@@ -3668,7 +3333,19 @@
               <w:rPr>
                 <w:sz w:val="24"/>
               </w:rPr>
-              <w:t>Currently testing that the Engine components and mechanics work. Engine is stable.</w:t>
+              <w:t xml:space="preserve">Currently testing that the Engine components and mechanics work. </w:t>
+            </w:r>
+            <w:r>
+              <w:rPr>
+                <w:sz w:val="24"/>
+              </w:rPr>
+              <w:t>Engine is stable</w:t>
+            </w:r>
+            <w:r>
+              <w:rPr>
+                <w:sz w:val="24"/>
+              </w:rPr>
+              <w:t xml:space="preserve"> and easy to add and replace elements.</w:t>
             </w:r>
           </w:p>
         </w:tc>
@@ -3724,7 +3401,7 @@
       <w:r>
         <w:br w:type="column"/>
       </w:r>
-      <w:bookmarkStart w:id="7" w:name="_Toc379815302"/>
+      <w:bookmarkStart w:id="8" w:name="_Toc380102871"/>
       <w:r>
         <w:rPr>
           <w:color w:val="FF0000"/>
@@ -3732,7 +3409,7 @@
         <w:lastRenderedPageBreak/>
         <w:t>Alpha:</w:t>
       </w:r>
-      <w:bookmarkEnd w:id="7"/>
+      <w:bookmarkEnd w:id="8"/>
     </w:p>
     <w:p>
       <w:pPr>
@@ -3889,14 +3566,14 @@
             <w:pPr>
               <w:pStyle w:val="Appendixs"/>
             </w:pPr>
-            <w:bookmarkStart w:id="8" w:name="_Toc379815303"/>
+            <w:bookmarkStart w:id="9" w:name="_Toc380102872"/>
             <w:r>
               <w:rPr>
                 <w:sz w:val="28"/>
               </w:rPr>
               <w:t>Code:</w:t>
             </w:r>
-            <w:bookmarkEnd w:id="8"/>
+            <w:bookmarkEnd w:id="9"/>
           </w:p>
         </w:tc>
       </w:tr>
@@ -3933,19 +3610,7 @@
               <w:rPr>
                 <w:sz w:val="24"/>
               </w:rPr>
-              <w:t xml:space="preserve">Main mechanics </w:t>
-            </w:r>
-            <w:r>
-              <w:rPr>
-                <w:sz w:val="24"/>
-              </w:rPr>
-              <w:t xml:space="preserve">management systems </w:t>
-            </w:r>
-            <w:r>
-              <w:rPr>
-                <w:sz w:val="24"/>
-              </w:rPr>
-              <w:t>are implemented.</w:t>
+              <w:t>Main mechanics and management systems for objects and memory allocation are implemented as well as a Game State Manager.</w:t>
             </w:r>
           </w:p>
         </w:tc>
@@ -4140,7 +3805,6 @@
               <w:rPr>
                 <w:color w:val="FF0000"/>
                 <w:sz w:val="24"/>
-                <w:highlight w:val="yellow"/>
               </w:rPr>
               <w:t>Windows</w:t>
             </w:r>
@@ -4192,7 +3856,6 @@
             <w:r>
               <w:rPr>
                 <w:sz w:val="24"/>
-                <w:highlight w:val="yellow"/>
               </w:rPr>
               <w:t>HUD and menu functionalities</w:t>
             </w:r>
@@ -4238,14 +3901,21 @@
               <w:rPr>
                 <w:sz w:val="24"/>
               </w:rPr>
-              <w:t xml:space="preserve">A Game State Manager, </w:t>
+              <w:t xml:space="preserve">Player attacking has been implemented. </w:t>
             </w:r>
             <w:r>
               <w:rPr>
                 <w:color w:val="FF0000"/>
                 <w:sz w:val="24"/>
               </w:rPr>
-              <w:t>basic enemy, two of four bosses, combat, and stat/upgrades logic will be implemented.</w:t>
+              <w:t>B</w:t>
+            </w:r>
+            <w:r>
+              <w:rPr>
+                <w:color w:val="FF0000"/>
+                <w:sz w:val="24"/>
+              </w:rPr>
+              <w:t>asic enemy, two of four bosses, combat, and stat/upgrades logic will be implemented.</w:t>
             </w:r>
           </w:p>
         </w:tc>
@@ -4280,14 +3950,14 @@
             <w:pPr>
               <w:pStyle w:val="Appendixs"/>
             </w:pPr>
-            <w:bookmarkStart w:id="9" w:name="_Toc379815304"/>
+            <w:bookmarkStart w:id="10" w:name="_Toc380102873"/>
             <w:r>
               <w:rPr>
                 <w:sz w:val="28"/>
               </w:rPr>
               <w:t>Tools:</w:t>
             </w:r>
-            <w:bookmarkEnd w:id="9"/>
+            <w:bookmarkEnd w:id="10"/>
           </w:p>
         </w:tc>
       </w:tr>
@@ -4324,7 +3994,7 @@
               <w:rPr>
                 <w:sz w:val="24"/>
               </w:rPr>
-              <w:t>Engine has the ability to import art through a wrapper around Alpha Engine’s own Open GL wrapper.</w:t>
+              <w:t>Engine has a simple and robust way to pass art assets into Alpha Engine to draw it on the screen.</w:t>
             </w:r>
           </w:p>
         </w:tc>
@@ -4407,7 +4077,25 @@
               <w:rPr>
                 <w:sz w:val="24"/>
               </w:rPr>
-              <w:t>Printing to console in Visual Studio. Using a Visual Studio plug-in to detect memory leaks. Debug boxes for collision have been implemented.</w:t>
+              <w:t>Printing to console</w:t>
+            </w:r>
+            <w:r>
+              <w:rPr>
+                <w:sz w:val="24"/>
+              </w:rPr>
+              <w:t>. Using break points in Visual Studio</w:t>
+            </w:r>
+            <w:r>
+              <w:rPr>
+                <w:sz w:val="24"/>
+              </w:rPr>
+              <w:t xml:space="preserve">. </w:t>
+            </w:r>
+            <w:r>
+              <w:rPr>
+                <w:sz w:val="24"/>
+              </w:rPr>
+              <w:t>Using a Visual Studio plug-in to detect memory leaks. Debug boxes for collision have been implemented.</w:t>
             </w:r>
           </w:p>
         </w:tc>
@@ -4458,14 +4146,14 @@
             <w:pPr>
               <w:pStyle w:val="Appendixs"/>
             </w:pPr>
-            <w:bookmarkStart w:id="10" w:name="_Toc379815305"/>
+            <w:bookmarkStart w:id="11" w:name="_Toc380102874"/>
             <w:r>
               <w:rPr>
                 <w:sz w:val="28"/>
               </w:rPr>
               <w:t>Content:</w:t>
             </w:r>
-            <w:bookmarkEnd w:id="10"/>
+            <w:bookmarkEnd w:id="11"/>
           </w:p>
         </w:tc>
       </w:tr>
@@ -4519,14 +4207,12 @@
             <w:r>
               <w:rPr>
                 <w:sz w:val="24"/>
-                <w:highlight w:val="yellow"/>
               </w:rPr>
               <w:t xml:space="preserve">animation </w:t>
             </w:r>
             <w:r>
               <w:rPr>
                 <w:sz w:val="24"/>
-                <w:highlight w:val="yellow"/>
               </w:rPr>
               <w:t xml:space="preserve">is done </w:t>
             </w:r>
@@ -4534,7 +4220,6 @@
               <w:rPr>
                 <w:color w:val="FF0000"/>
                 <w:sz w:val="24"/>
-                <w:highlight w:val="yellow"/>
               </w:rPr>
               <w:t>and</w:t>
             </w:r>
@@ -4711,16 +4396,15 @@
               <w:rPr>
                 <w:color w:val="FF0000"/>
                 <w:sz w:val="24"/>
-                <w:highlight w:val="yellow"/>
-              </w:rPr>
-              <w:t>thirteen</w:t>
+              </w:rPr>
+              <w:t xml:space="preserve">fourteen </w:t>
             </w:r>
             <w:r>
               <w:rPr>
                 <w:color w:val="FF0000"/>
                 <w:sz w:val="24"/>
               </w:rPr>
-              <w:t xml:space="preserve"> remaining</w:t>
+              <w:t>remaining</w:t>
             </w:r>
             <w:r>
               <w:rPr>
@@ -4764,38 +4448,68 @@
               <w:rPr>
                 <w:sz w:val="24"/>
               </w:rPr>
-              <w:t>Sprites, collectables</w:t>
+              <w:t>Sprites, C</w:t>
+            </w:r>
+            <w:r>
+              <w:rPr>
+                <w:sz w:val="24"/>
+              </w:rPr>
+              <w:t>ollectables</w:t>
+            </w:r>
+            <w:r>
+              <w:rPr>
+                <w:sz w:val="24"/>
+              </w:rPr>
+              <w:t xml:space="preserve"> (food)</w:t>
             </w:r>
             <w:r>
               <w:rPr>
                 <w:color w:val="FF0000"/>
                 <w:sz w:val="24"/>
               </w:rPr>
-              <w:t>, weapons, sounds,</w:t>
-            </w:r>
-            <w:r>
-              <w:rPr>
-                <w:sz w:val="24"/>
-              </w:rPr>
-              <w:t xml:space="preserve"> and platforms </w:t>
+              <w:t>, Weapons, S</w:t>
             </w:r>
             <w:r>
               <w:rPr>
                 <w:color w:val="FF0000"/>
                 <w:sz w:val="24"/>
               </w:rPr>
+              <w:t>ounds,</w:t>
+            </w:r>
+            <w:r>
+              <w:rPr>
+                <w:sz w:val="24"/>
+              </w:rPr>
+              <w:t xml:space="preserve"> and P</w:t>
+            </w:r>
+            <w:r>
+              <w:rPr>
+                <w:sz w:val="24"/>
+              </w:rPr>
+              <w:t xml:space="preserve">latforms </w:t>
+            </w:r>
+            <w:r>
+              <w:rPr>
+                <w:color w:val="FF0000"/>
+                <w:sz w:val="24"/>
+              </w:rPr>
               <w:t>are finished</w:t>
             </w:r>
             <w:r>
               <w:rPr>
                 <w:sz w:val="24"/>
               </w:rPr>
-              <w:t xml:space="preserve">. The player </w:t>
-            </w:r>
-            <w:r>
-              <w:rPr>
-                <w:sz w:val="24"/>
-                <w:highlight w:val="yellow"/>
+              <w:t xml:space="preserve">. The </w:t>
+            </w:r>
+            <w:r>
+              <w:rPr>
+                <w:sz w:val="24"/>
+              </w:rPr>
+              <w:t xml:space="preserve">player </w:t>
+            </w:r>
+            <w:r>
+              <w:rPr>
+                <w:sz w:val="24"/>
               </w:rPr>
               <w:t>is being polished</w:t>
             </w:r>
@@ -4845,14 +4559,14 @@
             <w:pPr>
               <w:pStyle w:val="Appendixs"/>
             </w:pPr>
-            <w:bookmarkStart w:id="11" w:name="_Toc379815306"/>
+            <w:bookmarkStart w:id="12" w:name="_Toc380102875"/>
             <w:r>
               <w:rPr>
                 <w:sz w:val="28"/>
               </w:rPr>
               <w:t>Finishing:</w:t>
             </w:r>
-            <w:bookmarkEnd w:id="11"/>
+            <w:bookmarkEnd w:id="12"/>
           </w:p>
         </w:tc>
       </w:tr>
@@ -4904,29 +4618,19 @@
               <w:rPr>
                 <w:sz w:val="24"/>
               </w:rPr>
-              <w:t xml:space="preserve">Engine is stable </w:t>
-            </w:r>
-            <w:r>
-              <w:rPr>
-                <w:color w:val="FF0000"/>
-                <w:sz w:val="24"/>
-              </w:rPr>
-              <w:t>a</w:t>
-            </w:r>
-            <w:r>
-              <w:rPr>
-                <w:color w:val="FF0000"/>
-                <w:sz w:val="24"/>
-                <w:highlight w:val="yellow"/>
-              </w:rPr>
-              <w:t>nd easy to add and replace elements.</w:t>
-            </w:r>
-            <w:r>
-              <w:rPr>
-                <w:color w:val="FF0000"/>
-                <w:sz w:val="24"/>
-              </w:rPr>
-              <w:t xml:space="preserve"> – Put this in EP.</w:t>
+              <w:t>Engine is stable</w:t>
+            </w:r>
+            <w:r>
+              <w:rPr>
+                <w:sz w:val="24"/>
+              </w:rPr>
+              <w:t xml:space="preserve"> and easy to add and replace elements.</w:t>
+            </w:r>
+            <w:r>
+              <w:rPr>
+                <w:sz w:val="24"/>
+              </w:rPr>
+              <w:t xml:space="preserve"> </w:t>
             </w:r>
           </w:p>
         </w:tc>
@@ -4978,7 +4682,6 @@
               <w:rPr>
                 <w:color w:val="FF0000"/>
                 <w:sz w:val="24"/>
-                <w:highlight w:val="yellow"/>
               </w:rPr>
               <w:t>will</w:t>
             </w:r>
@@ -5009,14 +4712,14 @@
           <w:color w:val="0070C0"/>
         </w:rPr>
       </w:pPr>
-      <w:bookmarkStart w:id="12" w:name="_Toc379815307"/>
+      <w:bookmarkStart w:id="13" w:name="_Toc380102876"/>
       <w:r>
         <w:rPr>
           <w:color w:val="0070C0"/>
         </w:rPr>
         <w:t>Beta:</w:t>
       </w:r>
-      <w:bookmarkEnd w:id="12"/>
+      <w:bookmarkEnd w:id="13"/>
     </w:p>
     <w:p>
       <w:pPr>
@@ -5162,14 +4865,14 @@
             <w:r>
               <w:br w:type="column"/>
             </w:r>
-            <w:bookmarkStart w:id="13" w:name="_Toc379815308"/>
+            <w:bookmarkStart w:id="14" w:name="_Toc380102877"/>
             <w:r>
               <w:rPr>
                 <w:sz w:val="28"/>
               </w:rPr>
               <w:t>Code:</w:t>
             </w:r>
-            <w:bookmarkEnd w:id="13"/>
+            <w:bookmarkEnd w:id="14"/>
           </w:p>
         </w:tc>
       </w:tr>
@@ -5206,7 +4909,7 @@
               <w:rPr>
                 <w:sz w:val="24"/>
               </w:rPr>
-              <w:t>Main mechanics management systems are implemented.</w:t>
+              <w:t>Main mechanics and management systems for objects and memory allocation are implemented as well as a Game State Manager.</w:t>
             </w:r>
           </w:p>
         </w:tc>
@@ -5358,16 +5061,8 @@
               <w:rPr>
                 <w:sz w:val="24"/>
               </w:rPr>
-              <w:t xml:space="preserve">Implemented using </w:t>
-            </w:r>
-            <w:proofErr w:type="spellStart"/>
-            <w:r>
-              <w:rPr>
-                <w:sz w:val="24"/>
-              </w:rPr>
-              <w:t>Windows.h</w:t>
-            </w:r>
-            <w:proofErr w:type="spellEnd"/>
+              <w:t>Implemented using Windows</w:t>
+            </w:r>
             <w:r>
               <w:rPr>
                 <w:sz w:val="24"/>
@@ -5410,7 +5105,31 @@
               <w:rPr>
                 <w:sz w:val="24"/>
               </w:rPr>
-              <w:t>Code for HUD and basic menu functionalities has been implemented.</w:t>
+              <w:t xml:space="preserve">Code for </w:t>
+            </w:r>
+            <w:r>
+              <w:rPr>
+                <w:sz w:val="24"/>
+              </w:rPr>
+              <w:t>HUD and menu functionalities</w:t>
+            </w:r>
+            <w:r>
+              <w:rPr>
+                <w:sz w:val="24"/>
+              </w:rPr>
+              <w:t xml:space="preserve"> </w:t>
+            </w:r>
+            <w:r>
+              <w:rPr>
+                <w:sz w:val="24"/>
+              </w:rPr>
+              <w:t>have</w:t>
+            </w:r>
+            <w:r>
+              <w:rPr>
+                <w:sz w:val="24"/>
+              </w:rPr>
+              <w:t xml:space="preserve"> been implemented.</w:t>
             </w:r>
           </w:p>
         </w:tc>
@@ -5448,7 +5167,19 @@
               <w:rPr>
                 <w:sz w:val="24"/>
               </w:rPr>
-              <w:t xml:space="preserve">A Game State Manager, basic enemy, </w:t>
+              <w:t>Player</w:t>
+            </w:r>
+            <w:r>
+              <w:rPr>
+                <w:sz w:val="24"/>
+              </w:rPr>
+              <w:t xml:space="preserve"> attacking, </w:t>
+            </w:r>
+            <w:r>
+              <w:rPr>
+                <w:sz w:val="24"/>
+              </w:rPr>
+              <w:t xml:space="preserve">basic enemy, </w:t>
             </w:r>
             <w:r>
               <w:rPr>
@@ -5497,14 +5228,14 @@
             <w:pPr>
               <w:pStyle w:val="Appendixs"/>
             </w:pPr>
-            <w:bookmarkStart w:id="14" w:name="_Toc379815309"/>
+            <w:bookmarkStart w:id="15" w:name="_Toc380102878"/>
             <w:r>
               <w:rPr>
                 <w:sz w:val="28"/>
               </w:rPr>
               <w:t>Tools:</w:t>
             </w:r>
-            <w:bookmarkEnd w:id="14"/>
+            <w:bookmarkEnd w:id="15"/>
           </w:p>
         </w:tc>
       </w:tr>
@@ -5541,7 +5272,7 @@
               <w:rPr>
                 <w:sz w:val="24"/>
               </w:rPr>
-              <w:t>Engine has the ability to import art through a wrapper around Alpha Engine’s own Open GL wrapper.</w:t>
+              <w:t>Engine has a simple and robust way to pass art assets into Alpha Engine to draw it on the screen.</w:t>
             </w:r>
           </w:p>
         </w:tc>
@@ -5618,7 +5349,19 @@
               <w:rPr>
                 <w:sz w:val="24"/>
               </w:rPr>
-              <w:t>Printing to console in Visual Studio. Using a Visual Studio plug-in to detect memory leaks. Debug boxes for collision have been implemented.</w:t>
+              <w:t>Printing to console</w:t>
+            </w:r>
+            <w:r>
+              <w:rPr>
+                <w:sz w:val="24"/>
+              </w:rPr>
+              <w:t>. Using break points in Visual Studio</w:t>
+            </w:r>
+            <w:r>
+              <w:rPr>
+                <w:sz w:val="24"/>
+              </w:rPr>
+              <w:t>. Using a Visual Studio plug-in to detect memory leaks. Debug boxes for collision have been implemented.</w:t>
             </w:r>
           </w:p>
         </w:tc>
@@ -5654,14 +5397,14 @@
             <w:pPr>
               <w:pStyle w:val="Appendixs"/>
             </w:pPr>
-            <w:bookmarkStart w:id="15" w:name="_Toc379815310"/>
+            <w:bookmarkStart w:id="16" w:name="_Toc380102879"/>
             <w:r>
               <w:rPr>
                 <w:sz w:val="28"/>
               </w:rPr>
               <w:t>Content:</w:t>
             </w:r>
-            <w:bookmarkEnd w:id="15"/>
+            <w:bookmarkEnd w:id="16"/>
           </w:p>
         </w:tc>
       </w:tr>
@@ -5904,7 +5647,35 @@
                 <w:color w:val="0070C0"/>
                 <w:sz w:val="24"/>
               </w:rPr>
-              <w:t>Sprites, collectables, weapons, sounds, platforms, player, enemies and bosses will be at the stage to be polished</w:t>
+              <w:t>Sprites, C</w:t>
+            </w:r>
+            <w:r>
+              <w:rPr>
+                <w:color w:val="0070C0"/>
+                <w:sz w:val="24"/>
+              </w:rPr>
+              <w:t>ollectables</w:t>
+            </w:r>
+            <w:r>
+              <w:rPr>
+                <w:color w:val="0070C0"/>
+                <w:sz w:val="24"/>
+              </w:rPr>
+              <w:t xml:space="preserve"> (food), Weapons, Sounds, Platforms, Player, Enemies and B</w:t>
+            </w:r>
+            <w:r>
+              <w:rPr>
+                <w:color w:val="0070C0"/>
+                <w:sz w:val="24"/>
+              </w:rPr>
+              <w:t>osses will be at the stage to be polished</w:t>
+            </w:r>
+            <w:r>
+              <w:rPr>
+                <w:color w:val="0070C0"/>
+                <w:sz w:val="24"/>
+              </w:rPr>
+              <w:t>.</w:t>
             </w:r>
           </w:p>
         </w:tc>
@@ -5958,14 +5729,14 @@
             <w:pPr>
               <w:pStyle w:val="Appendixs"/>
             </w:pPr>
-            <w:bookmarkStart w:id="16" w:name="_Toc379815311"/>
+            <w:bookmarkStart w:id="17" w:name="_Toc380102880"/>
             <w:r>
               <w:rPr>
                 <w:sz w:val="28"/>
               </w:rPr>
               <w:t>Finishing:</w:t>
             </w:r>
-            <w:bookmarkEnd w:id="16"/>
+            <w:bookmarkEnd w:id="17"/>
           </w:p>
         </w:tc>
       </w:tr>
@@ -6097,14 +5868,14 @@
           <w:color w:val="7030A0"/>
         </w:rPr>
       </w:pPr>
-      <w:bookmarkStart w:id="17" w:name="_Toc379815312"/>
+      <w:bookmarkStart w:id="18" w:name="_Toc380102881"/>
       <w:r>
         <w:rPr>
           <w:color w:val="7030A0"/>
         </w:rPr>
         <w:t>Final:</w:t>
       </w:r>
-      <w:bookmarkEnd w:id="17"/>
+      <w:bookmarkEnd w:id="18"/>
     </w:p>
     <w:p>
       <w:pPr>
@@ -6223,14 +5994,14 @@
             <w:pPr>
               <w:pStyle w:val="Appendixs"/>
             </w:pPr>
-            <w:bookmarkStart w:id="18" w:name="_Toc379815313"/>
+            <w:bookmarkStart w:id="19" w:name="_Toc380102882"/>
             <w:r>
               <w:rPr>
                 <w:sz w:val="28"/>
               </w:rPr>
               <w:t>Code:</w:t>
             </w:r>
-            <w:bookmarkEnd w:id="18"/>
+            <w:bookmarkEnd w:id="19"/>
           </w:p>
         </w:tc>
       </w:tr>
@@ -6268,20 +6039,26 @@
               <w:rPr>
                 <w:sz w:val="24"/>
               </w:rPr>
-              <w:t xml:space="preserve">Main mechanics management systems are </w:t>
-            </w:r>
-            <w:r>
-              <w:rPr>
-                <w:sz w:val="24"/>
-              </w:rPr>
-              <w:t xml:space="preserve">implemented </w:t>
+              <w:t xml:space="preserve">Main mechanics and management systems for objects and memory allocation are implemented </w:t>
             </w:r>
             <w:r>
               <w:rPr>
                 <w:color w:val="7030A0"/>
                 <w:sz w:val="24"/>
               </w:rPr>
-              <w:t>and polished.</w:t>
+              <w:t xml:space="preserve">and polished </w:t>
+            </w:r>
+            <w:r>
+              <w:rPr>
+                <w:sz w:val="24"/>
+              </w:rPr>
+              <w:t>as well as the</w:t>
+            </w:r>
+            <w:r>
+              <w:rPr>
+                <w:sz w:val="24"/>
+              </w:rPr>
+              <w:t xml:space="preserve"> Game State Manager.</w:t>
             </w:r>
           </w:p>
         </w:tc>
@@ -6433,16 +6210,8 @@
               <w:rPr>
                 <w:sz w:val="24"/>
               </w:rPr>
-              <w:t xml:space="preserve">Implemented using </w:t>
-            </w:r>
-            <w:proofErr w:type="spellStart"/>
-            <w:r>
-              <w:rPr>
-                <w:sz w:val="24"/>
-              </w:rPr>
-              <w:t>Windows.h</w:t>
-            </w:r>
-            <w:proofErr w:type="spellEnd"/>
+              <w:t>Implemented using Windows</w:t>
+            </w:r>
             <w:r>
               <w:rPr>
                 <w:sz w:val="24"/>
@@ -6492,7 +6261,14 @@
                 <w:color w:val="7030A0"/>
                 <w:sz w:val="24"/>
               </w:rPr>
-              <w:t>and all menu functionalities has been implemented.</w:t>
+              <w:t>and all menu functionalities have</w:t>
+            </w:r>
+            <w:r>
+              <w:rPr>
+                <w:color w:val="7030A0"/>
+                <w:sz w:val="24"/>
+              </w:rPr>
+              <w:t xml:space="preserve"> been implemented.</w:t>
             </w:r>
           </w:p>
         </w:tc>
@@ -6531,7 +6307,19 @@
               <w:rPr>
                 <w:sz w:val="24"/>
               </w:rPr>
-              <w:t>A Game State Manager, basic enemy, all four bosses, combat, and stat/upg</w:t>
+              <w:t>Player</w:t>
+            </w:r>
+            <w:r>
+              <w:rPr>
+                <w:sz w:val="24"/>
+              </w:rPr>
+              <w:t xml:space="preserve"> attacking, </w:t>
+            </w:r>
+            <w:r>
+              <w:rPr>
+                <w:sz w:val="24"/>
+              </w:rPr>
+              <w:t>basic enemy, all four bosses, combat, and stat/upg</w:t>
             </w:r>
             <w:r>
               <w:rPr>
@@ -6580,14 +6368,14 @@
             <w:pPr>
               <w:pStyle w:val="Appendixs"/>
             </w:pPr>
-            <w:bookmarkStart w:id="19" w:name="_Toc379815314"/>
+            <w:bookmarkStart w:id="20" w:name="_Toc380102883"/>
             <w:r>
               <w:rPr>
                 <w:sz w:val="28"/>
               </w:rPr>
               <w:t>Tools:</w:t>
             </w:r>
-            <w:bookmarkEnd w:id="19"/>
+            <w:bookmarkEnd w:id="20"/>
           </w:p>
         </w:tc>
       </w:tr>
@@ -6624,7 +6412,7 @@
               <w:rPr>
                 <w:sz w:val="24"/>
               </w:rPr>
-              <w:t>Engine has the ability to import art through a wrapper around Alpha Engine’s own Open GL wrapper.</w:t>
+              <w:t>Engine has a simple and robust way to pass art assets into Alpha Engine to draw it on the screen.</w:t>
             </w:r>
           </w:p>
         </w:tc>
@@ -6729,7 +6517,19 @@
               <w:rPr>
                 <w:sz w:val="24"/>
               </w:rPr>
-              <w:t>Printing to console in Visual Studio. Using a Visual Studio plug-in to detect memory leaks. Debug boxes for collision have been implemented.</w:t>
+              <w:t>Printing to console</w:t>
+            </w:r>
+            <w:r>
+              <w:rPr>
+                <w:sz w:val="24"/>
+              </w:rPr>
+              <w:t>. Using break points in Visual Studio</w:t>
+            </w:r>
+            <w:r>
+              <w:rPr>
+                <w:sz w:val="24"/>
+              </w:rPr>
+              <w:t>. Using a Visual Studio plug-in to detect memory leaks. Debug boxes for collision have been implemented.</w:t>
             </w:r>
           </w:p>
         </w:tc>
@@ -6783,14 +6583,14 @@
             <w:pPr>
               <w:pStyle w:val="Appendixs"/>
             </w:pPr>
-            <w:bookmarkStart w:id="20" w:name="_Toc379815315"/>
+            <w:bookmarkStart w:id="21" w:name="_Toc380102884"/>
             <w:r>
               <w:rPr>
                 <w:sz w:val="28"/>
               </w:rPr>
               <w:t>Content:</w:t>
             </w:r>
-            <w:bookmarkEnd w:id="20"/>
+            <w:bookmarkEnd w:id="21"/>
           </w:p>
         </w:tc>
       </w:tr>
@@ -7008,13 +6808,43 @@
               <w:rPr>
                 <w:sz w:val="24"/>
               </w:rPr>
-              <w:t xml:space="preserve">Sprites, collectables, weapons, sounds, platforms, player, enemies </w:t>
-            </w:r>
-            <w:r>
-              <w:rPr>
-                <w:sz w:val="24"/>
-              </w:rPr>
-              <w:t xml:space="preserve">and bosses </w:t>
+              <w:t xml:space="preserve">Sprites, </w:t>
+            </w:r>
+            <w:r>
+              <w:rPr>
+                <w:sz w:val="24"/>
+              </w:rPr>
+              <w:t>C</w:t>
+            </w:r>
+            <w:r>
+              <w:rPr>
+                <w:sz w:val="24"/>
+              </w:rPr>
+              <w:t>ollectables</w:t>
+            </w:r>
+            <w:r>
+              <w:rPr>
+                <w:sz w:val="24"/>
+              </w:rPr>
+              <w:t xml:space="preserve"> (food), Weapons, Sounds, Platforms, Player, E</w:t>
+            </w:r>
+            <w:r>
+              <w:rPr>
+                <w:sz w:val="24"/>
+              </w:rPr>
+              <w:t xml:space="preserve">nemies </w:t>
+            </w:r>
+            <w:r>
+              <w:rPr>
+                <w:sz w:val="24"/>
+              </w:rPr>
+              <w:t>and B</w:t>
+            </w:r>
+            <w:r>
+              <w:rPr>
+                <w:sz w:val="24"/>
+              </w:rPr>
+              <w:t xml:space="preserve">osses </w:t>
             </w:r>
             <w:r>
               <w:rPr>
@@ -7064,14 +6894,14 @@
             <w:pPr>
               <w:pStyle w:val="Appendixs"/>
             </w:pPr>
-            <w:bookmarkStart w:id="21" w:name="_Toc379815316"/>
+            <w:bookmarkStart w:id="22" w:name="_Toc380102885"/>
             <w:r>
               <w:rPr>
                 <w:sz w:val="28"/>
               </w:rPr>
               <w:t>Finishing:</w:t>
             </w:r>
-            <w:bookmarkEnd w:id="21"/>
+            <w:bookmarkEnd w:id="22"/>
           </w:p>
         </w:tc>
       </w:tr>
@@ -7165,8 +6995,6 @@
           <w:szCs w:val="24"/>
         </w:rPr>
       </w:pPr>
-      <w:bookmarkStart w:id="22" w:name="_GoBack"/>
-      <w:bookmarkEnd w:id="22"/>
     </w:p>
     <w:sectPr>
       <w:headerReference w:type="default" r:id="rId10"/>
@@ -7296,7 +7124,7 @@
       <w:rPr>
         <w:noProof/>
       </w:rPr>
-      <w:t>2</w:t>
+      <w:t>6</w:t>
     </w:r>
     <w:r>
       <w:rPr>
@@ -9029,7 +8857,7 @@
 </file>
 
 <file path=customXml/itemProps1.xml><?xml version="1.0" encoding="utf-8"?>
-<ds:datastoreItem xmlns:ds="http://schemas.openxmlformats.org/officeDocument/2006/customXml" ds:itemID="{C6DE7CEC-A242-4EFD-ADC1-5E8D59351233}">
+<ds:datastoreItem xmlns:ds="http://schemas.openxmlformats.org/officeDocument/2006/customXml" ds:itemID="{A2935D76-8D32-4220-99B2-CC4F1E4746B2}">
   <ds:schemaRefs>
     <ds:schemaRef ds:uri="http://schemas.openxmlformats.org/officeDocument/2006/bibliography"/>
   </ds:schemaRefs>

</xml_diff>